<commit_message>
change in semester plan
</commit_message>
<xml_diff>
--- a/Semester Project One Page Plan.docx
+++ b/Semester Project One Page Plan.docx
@@ -2,6 +2,32 @@
 <file path=word/document.xml><?xml version="1.0" encoding="utf-8"?>
 <w:document xmlns:wpc="http://schemas.microsoft.com/office/word/2010/wordprocessingCanvas" xmlns:cx="http://schemas.microsoft.com/office/drawing/2014/chartex" xmlns:cx1="http://schemas.microsoft.com/office/drawing/2015/9/8/chartex" xmlns:cx2="http://schemas.microsoft.com/office/drawing/2015/10/21/chartex" xmlns:cx3="http://schemas.microsoft.com/office/drawing/2016/5/9/chartex" xmlns:cx4="http://schemas.microsoft.com/office/drawing/2016/5/10/chartex" xmlns:cx5="http://schemas.microsoft.com/office/drawing/2016/5/11/chartex" xmlns:cx6="http://schemas.microsoft.com/office/drawing/2016/5/12/chartex" xmlns:cx7="http://schemas.microsoft.com/office/drawing/2016/5/13/chartex" xmlns:cx8="http://schemas.microsoft.com/office/drawing/2016/5/14/chartex" xmlns:mc="http://schemas.openxmlformats.org/markup-compatibility/2006" xmlns:aink="http://schemas.microsoft.com/office/drawing/2016/ink" xmlns:am3d="http://schemas.microsoft.com/office/drawing/2017/model3d" xmlns:o="urn:schemas-microsoft-com:office:office" xmlns:oel="http://schemas.microsoft.com/office/2019/extlst" xmlns:r="http://schemas.openxmlformats.org/officeDocument/2006/relationships" xmlns:m="http://schemas.openxmlformats.org/officeDocument/2006/math" xmlns:v="urn:schemas-microsoft-com:vml" xmlns:wp14="http://schemas.microsoft.com/office/word/2010/wordprocessingDrawing" xmlns:wp="http://schemas.openxmlformats.org/drawingml/2006/wordprocessingDrawing" xmlns:w10="urn:schemas-microsoft-com:office:word" xmlns:w="http://schemas.openxmlformats.org/wordprocessingml/2006/main" xmlns:w14="http://schemas.microsoft.com/office/word/2010/wordml" xmlns:w15="http://schemas.microsoft.com/office/word/2012/wordml" xmlns:w16cex="http://schemas.microsoft.com/office/word/2018/wordml/cex" xmlns:w16cid="http://schemas.microsoft.com/office/word/2016/wordml/cid" xmlns:w16="http://schemas.microsoft.com/office/word/2018/wordml" xmlns:w16sdtdh="http://schemas.microsoft.com/office/word/2020/wordml/sdtdatahash" xmlns:w16se="http://schemas.microsoft.com/office/word/2015/wordml/symex" xmlns:wpg="http://schemas.microsoft.com/office/word/2010/wordprocessingGroup" xmlns:wpi="http://schemas.microsoft.com/office/word/2010/wordprocessingInk" xmlns:wne="http://schemas.microsoft.com/office/word/2006/wordml" xmlns:wps="http://schemas.microsoft.com/office/word/2010/wordprocessingShape" mc:Ignorable="w14 w15 w16se w16cid w16 w16cex w16sdtdh wp14">
   <w:body>
+    <w:p>
+      <w:pPr>
+        <w:jc w:val="center"/>
+        <w:rPr>
+          <w:rFonts w:ascii="Tahoma" w:hAnsi="Tahoma" w:cs="Tahoma"/>
+          <w:b/>
+          <w:bCs/>
+          <w:sz w:val="36"/>
+          <w:szCs w:val="36"/>
+          <w:u w:val="single"/>
+          <w:lang w:val="en-US"/>
+        </w:rPr>
+      </w:pPr>
+      <w:r>
+        <w:rPr>
+          <w:rFonts w:ascii="Tahoma" w:hAnsi="Tahoma" w:cs="Tahoma"/>
+          <w:b/>
+          <w:bCs/>
+          <w:sz w:val="36"/>
+          <w:szCs w:val="36"/>
+          <w:u w:val="single"/>
+          <w:lang w:val="en-US"/>
+        </w:rPr>
+        <w:t>Semester Project One Page Plan</w:t>
+      </w:r>
+    </w:p>
     <w:p>
       <w:pPr>
         <w:jc w:val="center"/>
@@ -13,7 +39,10 @@
           <w:lang w:val="en-US"/>
         </w:rPr>
       </w:pPr>
-      <w:r>
+    </w:p>
+    <w:p>
+      <w:pPr>
+        <w:jc w:val="center"/>
         <w:rPr>
           <w:rFonts w:ascii="Times" w:hAnsi="Times"/>
           <w:b/>
@@ -21,82 +50,87 @@
           <w:u w:val="single"/>
           <w:lang w:val="en-US"/>
         </w:rPr>
-        <w:t>Semester Project One Page Plan</w:t>
-      </w:r>
-    </w:p>
-    <w:p>
-      <w:pPr>
-        <w:jc w:val="center"/>
-        <w:rPr>
-          <w:rFonts w:ascii="Times" w:hAnsi="Times"/>
+      </w:pPr>
+    </w:p>
+    <w:p>
+      <w:pPr>
+        <w:rPr>
+          <w:rFonts w:ascii="Tahoma" w:eastAsia="Times New Roman" w:hAnsi="Tahoma" w:cs="Tahoma"/>
           <w:b/>
           <w:bCs/>
-          <w:u w:val="single"/>
-          <w:lang w:val="en-US"/>
-        </w:rPr>
-      </w:pPr>
-    </w:p>
-    <w:p>
-      <w:pPr>
-        <w:rPr>
-          <w:rFonts w:ascii="Times" w:eastAsia="Times New Roman" w:hAnsi="Times" w:cs="Times New Roman"/>
-          <w:b/>
-          <w:bCs/>
-          <w:lang w:eastAsia="en-GB"/>
-        </w:rPr>
-      </w:pPr>
-      <w:r>
-        <w:rPr>
-          <w:rFonts w:ascii="Times" w:hAnsi="Times"/>
+          <w:lang w:eastAsia="en-GB"/>
+        </w:rPr>
+      </w:pPr>
+      <w:r>
+        <w:rPr>
+          <w:rFonts w:ascii="Tahoma" w:hAnsi="Tahoma" w:cs="Tahoma"/>
           <w:b/>
           <w:bCs/>
           <w:lang w:val="en-US"/>
         </w:rPr>
-        <w:t xml:space="preserve">Project Topic: </w:t>
-      </w:r>
-      <w:r>
-        <w:rPr>
-          <w:rFonts w:ascii="Times" w:eastAsia="Times New Roman" w:hAnsi="Times" w:cs="Times New Roman"/>
+        <w:t xml:space="preserve">Selected </w:t>
+      </w:r>
+      <w:r>
+        <w:rPr>
+          <w:rFonts w:ascii="Tahoma" w:hAnsi="Tahoma" w:cs="Tahoma"/>
           <w:b/>
           <w:bCs/>
-          <w:lang w:eastAsia="en-GB"/>
-        </w:rPr>
-        <w:t>Constrained Clustering of Images with textual (or visual) explanations</w:t>
-      </w:r>
-    </w:p>
-    <w:p>
-      <w:pPr>
-        <w:rPr>
-          <w:rFonts w:ascii="Times" w:eastAsia="Times New Roman" w:hAnsi="Times" w:cs="Times New Roman"/>
+          <w:lang w:val="en-US"/>
+        </w:rPr>
+        <w:t xml:space="preserve">Project Topic: </w:t>
+      </w:r>
+      <w:r>
+        <w:rPr>
+          <w:rFonts w:ascii="Tahoma" w:eastAsia="Times New Roman" w:hAnsi="Tahoma" w:cs="Tahoma"/>
           <w:b/>
           <w:bCs/>
           <w:lang w:eastAsia="en-GB"/>
         </w:rPr>
-      </w:pPr>
-    </w:p>
-    <w:p>
-      <w:pPr>
-        <w:rPr>
-          <w:rFonts w:ascii="Times" w:eastAsia="Times New Roman" w:hAnsi="Times" w:cs="Times New Roman"/>
+        <w:t>Constrained Clustering of Images with textual (or visual) explanations</w:t>
+      </w:r>
+    </w:p>
+    <w:p>
+      <w:pPr>
+        <w:rPr>
+          <w:rFonts w:ascii="Tahoma" w:eastAsia="Times New Roman" w:hAnsi="Tahoma" w:cs="Tahoma"/>
           <w:b/>
           <w:bCs/>
           <w:lang w:eastAsia="en-GB"/>
         </w:rPr>
       </w:pPr>
-      <w:r>
-        <w:rPr>
-          <w:rFonts w:ascii="Times" w:eastAsia="Times New Roman" w:hAnsi="Times" w:cs="Times New Roman"/>
+    </w:p>
+    <w:p>
+      <w:pPr>
+        <w:rPr>
+          <w:rFonts w:ascii="Tahoma" w:eastAsia="Times New Roman" w:hAnsi="Tahoma" w:cs="Tahoma"/>
           <w:b/>
           <w:bCs/>
           <w:lang w:eastAsia="en-GB"/>
         </w:rPr>
+      </w:pPr>
+      <w:r>
+        <w:rPr>
+          <w:rFonts w:ascii="Tahoma" w:eastAsia="Times New Roman" w:hAnsi="Tahoma" w:cs="Tahoma"/>
+          <w:b/>
+          <w:bCs/>
+          <w:lang w:eastAsia="en-GB"/>
+        </w:rPr>
+        <w:t xml:space="preserve">Selected </w:t>
+      </w:r>
+      <w:r>
+        <w:rPr>
+          <w:rFonts w:ascii="Tahoma" w:eastAsia="Times New Roman" w:hAnsi="Tahoma" w:cs="Tahoma"/>
+          <w:b/>
+          <w:bCs/>
+          <w:lang w:eastAsia="en-GB"/>
+        </w:rPr>
         <w:t>Programming language: Python 3+</w:t>
       </w:r>
     </w:p>
     <w:p>
       <w:pPr>
         <w:rPr>
-          <w:rFonts w:ascii="Times" w:eastAsia="Times New Roman" w:hAnsi="Times" w:cs="Times New Roman"/>
+          <w:rFonts w:ascii="Tahoma" w:eastAsia="Times New Roman" w:hAnsi="Tahoma" w:cs="Tahoma"/>
           <w:b/>
           <w:bCs/>
           <w:lang w:eastAsia="en-GB"/>
@@ -111,74 +145,65 @@
           <w:numId w:val="1"/>
         </w:numPr>
         <w:rPr>
-          <w:rFonts w:ascii="Times New Roman" w:eastAsia="Times New Roman" w:hAnsi="Times New Roman" w:cs="Times New Roman"/>
-          <w:lang w:eastAsia="en-GB"/>
-        </w:rPr>
-      </w:pPr>
-      <w:r>
-        <w:rPr>
-          <w:rFonts w:ascii="Times New Roman" w:eastAsia="Times New Roman" w:hAnsi="Times New Roman" w:cs="Times New Roman"/>
-          <w:lang w:eastAsia="en-GB"/>
-        </w:rPr>
-        <w:t xml:space="preserve">We will learn about </w:t>
-      </w:r>
-      <w:r>
-        <w:rPr>
-          <w:rFonts w:ascii="Times New Roman" w:eastAsia="Times New Roman" w:hAnsi="Times New Roman" w:cs="Times New Roman"/>
-          <w:lang w:eastAsia="en-GB"/>
-        </w:rPr>
-        <w:t xml:space="preserve">MPEG-7 </w:t>
-      </w:r>
-      <w:proofErr w:type="spellStart"/>
-      <w:r>
-        <w:rPr>
-          <w:rFonts w:ascii="Times New Roman" w:eastAsia="Times New Roman" w:hAnsi="Times New Roman" w:cs="Times New Roman"/>
-          <w:lang w:eastAsia="en-GB"/>
-        </w:rPr>
-        <w:t>Color</w:t>
-      </w:r>
-      <w:proofErr w:type="spellEnd"/>
-      <w:r>
-        <w:rPr>
-          <w:rFonts w:ascii="Times New Roman" w:eastAsia="Times New Roman" w:hAnsi="Times New Roman" w:cs="Times New Roman"/>
-          <w:lang w:eastAsia="en-GB"/>
-        </w:rPr>
-        <w:t xml:space="preserve"> Layout Descriptor6</w:t>
-      </w:r>
-      <w:r>
-        <w:rPr>
-          <w:rFonts w:ascii="Times New Roman" w:eastAsia="Times New Roman" w:hAnsi="Times New Roman" w:cs="Times New Roman"/>
-          <w:lang w:eastAsia="en-GB"/>
-        </w:rPr>
-        <w:t xml:space="preserve">, </w:t>
-      </w:r>
-      <w:r>
-        <w:rPr>
-          <w:rFonts w:ascii="Times New Roman" w:eastAsia="Times New Roman" w:hAnsi="Times New Roman" w:cs="Times New Roman"/>
-          <w:lang w:eastAsia="en-GB"/>
-        </w:rPr>
-        <w:t>Visual Bag-of-Words7</w:t>
-      </w:r>
-      <w:r>
-        <w:rPr>
-          <w:rFonts w:ascii="Times New Roman" w:eastAsia="Times New Roman" w:hAnsi="Times New Roman" w:cs="Times New Roman"/>
-          <w:lang w:eastAsia="en-GB"/>
-        </w:rPr>
-        <w:t xml:space="preserve">, </w:t>
-      </w:r>
-      <w:r>
-        <w:rPr>
-          <w:rFonts w:ascii="Times New Roman" w:eastAsia="Times New Roman" w:hAnsi="Times New Roman" w:cs="Times New Roman"/>
-          <w:lang w:eastAsia="en-GB"/>
-        </w:rPr>
-        <w:t>Speeded up robust features (SURF)</w:t>
+          <w:rFonts w:ascii="Tahoma" w:eastAsia="Times New Roman" w:hAnsi="Tahoma" w:cs="Tahoma"/>
+          <w:lang w:eastAsia="en-GB"/>
+        </w:rPr>
+      </w:pPr>
+      <w:r>
+        <w:rPr>
+          <w:rFonts w:ascii="Tahoma" w:eastAsia="Times New Roman" w:hAnsi="Tahoma" w:cs="Tahoma"/>
+          <w:lang w:eastAsia="en-GB"/>
+        </w:rPr>
+        <w:t>We will learn about</w:t>
+      </w:r>
+      <w:r>
+        <w:rPr>
+          <w:rFonts w:ascii="Tahoma" w:eastAsia="Times New Roman" w:hAnsi="Tahoma" w:cs="Tahoma"/>
+          <w:lang w:eastAsia="en-GB"/>
+        </w:rPr>
+        <w:t xml:space="preserve"> how the feature extraction takes place for image data set. We will research and understand about the feature extraction methods which were</w:t>
+      </w:r>
+      <w:r>
+        <w:rPr>
+          <w:rFonts w:ascii="Tahoma" w:eastAsia="Times New Roman" w:hAnsi="Tahoma" w:cs="Tahoma"/>
+          <w:lang w:eastAsia="en-GB"/>
+        </w:rPr>
+        <w:t xml:space="preserve"> mentioned in the project tasks:</w:t>
+      </w:r>
+      <w:r>
+        <w:rPr>
+          <w:rFonts w:ascii="Tahoma" w:eastAsia="Times New Roman" w:hAnsi="Tahoma" w:cs="Tahoma"/>
+          <w:lang w:eastAsia="en-GB"/>
+        </w:rPr>
+        <w:t xml:space="preserve"> MPEG-7 </w:t>
+      </w:r>
+      <w:r>
+        <w:rPr>
+          <w:rFonts w:ascii="Tahoma" w:eastAsia="Times New Roman" w:hAnsi="Tahoma" w:cs="Tahoma"/>
+          <w:lang w:eastAsia="en-GB"/>
+        </w:rPr>
+        <w:t>Colour</w:t>
+      </w:r>
+      <w:r>
+        <w:rPr>
+          <w:rFonts w:ascii="Tahoma" w:eastAsia="Times New Roman" w:hAnsi="Tahoma" w:cs="Tahoma"/>
+          <w:lang w:eastAsia="en-GB"/>
+        </w:rPr>
+        <w:t xml:space="preserve"> Layout Descriptor6, Visual Bag-of-Words7, Speeded up robust features (SURF)</w:t>
+      </w:r>
+      <w:r>
+        <w:rPr>
+          <w:rFonts w:ascii="Tahoma" w:eastAsia="Times New Roman" w:hAnsi="Tahoma" w:cs="Tahoma"/>
+          <w:lang w:eastAsia="en-GB"/>
+        </w:rPr>
+        <w:t>.</w:t>
       </w:r>
     </w:p>
     <w:p>
       <w:pPr>
         <w:ind w:left="360"/>
         <w:rPr>
-          <w:rFonts w:ascii="Times New Roman" w:eastAsia="Times New Roman" w:hAnsi="Times New Roman" w:cs="Times New Roman"/>
+          <w:rFonts w:ascii="Tahoma" w:eastAsia="Times New Roman" w:hAnsi="Tahoma" w:cs="Tahoma"/>
           <w:lang w:eastAsia="en-GB"/>
         </w:rPr>
       </w:pPr>
@@ -191,44 +216,23 @@
           <w:numId w:val="1"/>
         </w:numPr>
         <w:rPr>
-          <w:rFonts w:ascii="Times New Roman" w:eastAsia="Times New Roman" w:hAnsi="Times New Roman" w:cs="Times New Roman"/>
-          <w:lang w:eastAsia="en-GB"/>
-        </w:rPr>
-      </w:pPr>
-      <w:r>
-        <w:rPr>
-          <w:rFonts w:ascii="Times New Roman" w:eastAsia="Times New Roman" w:hAnsi="Times New Roman" w:cs="Times New Roman"/>
-          <w:lang w:eastAsia="en-GB"/>
-        </w:rPr>
-        <w:t xml:space="preserve">We will check </w:t>
-      </w:r>
-      <w:r>
-        <w:rPr>
-          <w:rFonts w:ascii="Times New Roman" w:eastAsia="Times New Roman" w:hAnsi="Times New Roman" w:cs="Times New Roman"/>
-          <w:lang w:eastAsia="en-GB"/>
-        </w:rPr>
-        <w:t xml:space="preserve">for </w:t>
-      </w:r>
-      <w:r>
-        <w:rPr>
-          <w:rFonts w:ascii="Times New Roman" w:eastAsia="Times New Roman" w:hAnsi="Times New Roman" w:cs="Times New Roman"/>
-          <w:lang w:eastAsia="en-GB"/>
-        </w:rPr>
-        <w:t>new additional feature</w:t>
-      </w:r>
-      <w:r>
-        <w:rPr>
-          <w:rFonts w:ascii="Times New Roman" w:eastAsia="Times New Roman" w:hAnsi="Times New Roman" w:cs="Times New Roman"/>
-          <w:lang w:eastAsia="en-GB"/>
-        </w:rPr>
-        <w:t xml:space="preserve"> extraction method</w:t>
+          <w:rFonts w:ascii="Tahoma" w:eastAsia="Times New Roman" w:hAnsi="Tahoma" w:cs="Tahoma"/>
+          <w:lang w:eastAsia="en-GB"/>
+        </w:rPr>
+      </w:pPr>
+      <w:r>
+        <w:rPr>
+          <w:rFonts w:ascii="Tahoma" w:eastAsia="Times New Roman" w:hAnsi="Tahoma" w:cs="Tahoma"/>
+          <w:lang w:eastAsia="en-GB"/>
+        </w:rPr>
+        <w:t>We will decide on the hyperparameters for the said feature extraction methods and find at least a fourth one as mentioned in the task sheet.</w:t>
       </w:r>
     </w:p>
     <w:p>
       <w:pPr>
         <w:pStyle w:val="ListParagraph"/>
         <w:rPr>
-          <w:rFonts w:ascii="Times New Roman" w:eastAsia="Times New Roman" w:hAnsi="Times New Roman" w:cs="Times New Roman"/>
+          <w:rFonts w:ascii="Tahoma" w:eastAsia="Times New Roman" w:hAnsi="Tahoma" w:cs="Tahoma"/>
           <w:lang w:eastAsia="en-GB"/>
         </w:rPr>
       </w:pPr>
@@ -241,23 +245,30 @@
           <w:numId w:val="1"/>
         </w:numPr>
         <w:rPr>
-          <w:rFonts w:ascii="Times New Roman" w:eastAsia="Times New Roman" w:hAnsi="Times New Roman" w:cs="Times New Roman"/>
-          <w:lang w:eastAsia="en-GB"/>
-        </w:rPr>
-      </w:pPr>
-      <w:r>
-        <w:rPr>
-          <w:rFonts w:ascii="Times New Roman" w:eastAsia="Times New Roman" w:hAnsi="Times New Roman" w:cs="Times New Roman"/>
+          <w:rFonts w:ascii="Tahoma" w:eastAsia="Times New Roman" w:hAnsi="Tahoma" w:cs="Tahoma"/>
+          <w:lang w:eastAsia="en-GB"/>
+        </w:rPr>
+      </w:pPr>
+      <w:r>
+        <w:rPr>
+          <w:rFonts w:ascii="Tahoma" w:eastAsia="Times New Roman" w:hAnsi="Tahoma" w:cs="Tahoma"/>
           <w:lang w:eastAsia="en-GB"/>
         </w:rPr>
         <w:t>Explorative data analysis</w:t>
       </w:r>
+      <w:r>
+        <w:rPr>
+          <w:rFonts w:ascii="Tahoma" w:eastAsia="Times New Roman" w:hAnsi="Tahoma" w:cs="Tahoma"/>
+          <w:lang w:eastAsia="en-GB"/>
+        </w:rPr>
+        <w:t xml:space="preserve"> is required to understand the data set once the features dimensions have been reduced. </w:t>
+      </w:r>
     </w:p>
     <w:p>
       <w:pPr>
         <w:pStyle w:val="ListParagraph"/>
         <w:rPr>
-          <w:rFonts w:ascii="Times New Roman" w:eastAsia="Times New Roman" w:hAnsi="Times New Roman" w:cs="Times New Roman"/>
+          <w:rFonts w:ascii="Tahoma" w:eastAsia="Times New Roman" w:hAnsi="Tahoma" w:cs="Tahoma"/>
           <w:lang w:eastAsia="en-GB"/>
         </w:rPr>
       </w:pPr>
@@ -270,23 +281,116 @@
           <w:numId w:val="1"/>
         </w:numPr>
         <w:rPr>
-          <w:rFonts w:ascii="Times New Roman" w:eastAsia="Times New Roman" w:hAnsi="Times New Roman" w:cs="Times New Roman"/>
-          <w:lang w:eastAsia="en-GB"/>
-        </w:rPr>
-      </w:pPr>
-      <w:r>
-        <w:rPr>
-          <w:rFonts w:ascii="Times New Roman" w:eastAsia="Times New Roman" w:hAnsi="Times New Roman" w:cs="Times New Roman"/>
-          <w:lang w:eastAsia="en-GB"/>
-        </w:rPr>
-        <w:t xml:space="preserve">We will </w:t>
-      </w:r>
-      <w:r>
-        <w:rPr>
-          <w:rFonts w:ascii="Times New Roman" w:eastAsia="Times New Roman" w:hAnsi="Times New Roman" w:cs="Times New Roman"/>
-          <w:lang w:eastAsia="en-GB"/>
-        </w:rPr>
-        <w:t>decide how and what constrained clustering to use</w:t>
+          <w:rFonts w:ascii="Tahoma" w:eastAsia="Times New Roman" w:hAnsi="Tahoma" w:cs="Tahoma"/>
+          <w:lang w:eastAsia="en-GB"/>
+        </w:rPr>
+      </w:pPr>
+      <w:r>
+        <w:rPr>
+          <w:rFonts w:ascii="Tahoma" w:eastAsia="Times New Roman" w:hAnsi="Tahoma" w:cs="Tahoma"/>
+          <w:lang w:eastAsia="en-GB"/>
+        </w:rPr>
+        <w:t xml:space="preserve">We would also </w:t>
+      </w:r>
+      <w:r>
+        <w:rPr>
+          <w:rFonts w:ascii="Tahoma" w:eastAsia="Times New Roman" w:hAnsi="Tahoma" w:cs="Tahoma"/>
+          <w:lang w:eastAsia="en-GB"/>
+        </w:rPr>
+        <w:t>discuss about the feasibility of</w:t>
+      </w:r>
+      <w:r>
+        <w:rPr>
+          <w:rFonts w:ascii="Tahoma" w:eastAsia="Times New Roman" w:hAnsi="Tahoma" w:cs="Tahoma"/>
+          <w:lang w:eastAsia="en-GB"/>
+        </w:rPr>
+        <w:t xml:space="preserve"> apply</w:t>
+      </w:r>
+      <w:r>
+        <w:rPr>
+          <w:rFonts w:ascii="Tahoma" w:eastAsia="Times New Roman" w:hAnsi="Tahoma" w:cs="Tahoma"/>
+          <w:lang w:eastAsia="en-GB"/>
+        </w:rPr>
+        <w:t>ing</w:t>
+      </w:r>
+      <w:r>
+        <w:rPr>
+          <w:rFonts w:ascii="Tahoma" w:eastAsia="Times New Roman" w:hAnsi="Tahoma" w:cs="Tahoma"/>
+          <w:lang w:eastAsia="en-GB"/>
+        </w:rPr>
+        <w:t xml:space="preserve"> an additional feature selection stage to select features which are of the most importance</w:t>
+      </w:r>
+      <w:r>
+        <w:rPr>
+          <w:rFonts w:ascii="Tahoma" w:eastAsia="Times New Roman" w:hAnsi="Tahoma" w:cs="Tahoma"/>
+          <w:lang w:eastAsia="en-GB"/>
+        </w:rPr>
+        <w:t>.</w:t>
+      </w:r>
+    </w:p>
+    <w:p>
+      <w:pPr>
+        <w:pStyle w:val="ListParagraph"/>
+        <w:rPr>
+          <w:rFonts w:ascii="Tahoma" w:eastAsia="Times New Roman" w:hAnsi="Tahoma" w:cs="Tahoma"/>
+          <w:lang w:eastAsia="en-GB"/>
+        </w:rPr>
+      </w:pPr>
+    </w:p>
+    <w:p>
+      <w:pPr>
+        <w:pStyle w:val="ListParagraph"/>
+        <w:numPr>
+          <w:ilvl w:val="0"/>
+          <w:numId w:val="1"/>
+        </w:numPr>
+        <w:rPr>
+          <w:rFonts w:ascii="Tahoma" w:eastAsia="Times New Roman" w:hAnsi="Tahoma" w:cs="Tahoma"/>
+          <w:lang w:eastAsia="en-GB"/>
+        </w:rPr>
+      </w:pPr>
+      <w:r>
+        <w:rPr>
+          <w:rFonts w:ascii="Tahoma" w:eastAsia="Times New Roman" w:hAnsi="Tahoma" w:cs="Tahoma"/>
+          <w:lang w:eastAsia="en-GB"/>
+        </w:rPr>
+        <w:t>We will research</w:t>
+      </w:r>
+      <w:r>
+        <w:rPr>
+          <w:rFonts w:ascii="Tahoma" w:eastAsia="Times New Roman" w:hAnsi="Tahoma" w:cs="Tahoma"/>
+          <w:lang w:eastAsia="en-GB"/>
+        </w:rPr>
+        <w:t xml:space="preserve"> about the ways constraints can be generated from the data set.</w:t>
+      </w:r>
+    </w:p>
+    <w:p>
+      <w:pPr>
+        <w:pStyle w:val="ListParagraph"/>
+        <w:rPr>
+          <w:rFonts w:ascii="Tahoma" w:eastAsia="Times New Roman" w:hAnsi="Tahoma" w:cs="Tahoma"/>
+          <w:lang w:eastAsia="en-GB"/>
+        </w:rPr>
+      </w:pPr>
+    </w:p>
+    <w:p>
+      <w:pPr>
+        <w:pStyle w:val="ListParagraph"/>
+        <w:numPr>
+          <w:ilvl w:val="0"/>
+          <w:numId w:val="1"/>
+        </w:numPr>
+        <w:rPr>
+          <w:rFonts w:ascii="Tahoma" w:eastAsia="Times New Roman" w:hAnsi="Tahoma" w:cs="Tahoma"/>
+          <w:lang w:eastAsia="en-GB"/>
+        </w:rPr>
+      </w:pPr>
+      <w:r>
+        <w:rPr>
+          <w:rFonts w:ascii="Tahoma" w:eastAsia="Times New Roman" w:hAnsi="Tahoma" w:cs="Tahoma"/>
+          <w:lang w:eastAsia="en-GB"/>
+        </w:rPr>
+        <w:t>We will deep dive into the various constrained clustering methods and select the most appropriate method.</w:t>
       </w:r>
     </w:p>
     <w:p>
@@ -343,6 +447,8 @@
       </w:pPr>
     </w:p>
     <w:sectPr>
+      <w:headerReference w:type="default" r:id="rId7"/>
+      <w:footerReference w:type="default" r:id="rId8"/>
       <w:pgSz w:w="11906" w:h="16838"/>
       <w:pgMar w:top="1440" w:right="1440" w:bottom="1440" w:left="1440" w:header="708" w:footer="708" w:gutter="0"/>
       <w:cols w:space="708"/>
@@ -350,6 +456,441 @@
     </w:sectPr>
   </w:body>
 </w:document>
+</file>
+
+<file path=word/endnotes.xml><?xml version="1.0" encoding="utf-8"?>
+<w:endnotes xmlns:wpc="http://schemas.microsoft.com/office/word/2010/wordprocessingCanvas" xmlns:cx="http://schemas.microsoft.com/office/drawing/2014/chartex" xmlns:cx1="http://schemas.microsoft.com/office/drawing/2015/9/8/chartex" xmlns:cx2="http://schemas.microsoft.com/office/drawing/2015/10/21/chartex" xmlns:cx3="http://schemas.microsoft.com/office/drawing/2016/5/9/chartex" xmlns:cx4="http://schemas.microsoft.com/office/drawing/2016/5/10/chartex" xmlns:cx5="http://schemas.microsoft.com/office/drawing/2016/5/11/chartex" xmlns:cx6="http://schemas.microsoft.com/office/drawing/2016/5/12/chartex" xmlns:cx7="http://schemas.microsoft.com/office/drawing/2016/5/13/chartex" xmlns:cx8="http://schemas.microsoft.com/office/drawing/2016/5/14/chartex" xmlns:mc="http://schemas.openxmlformats.org/markup-compatibility/2006" xmlns:aink="http://schemas.microsoft.com/office/drawing/2016/ink" xmlns:am3d="http://schemas.microsoft.com/office/drawing/2017/model3d" xmlns:o="urn:schemas-microsoft-com:office:office" xmlns:oel="http://schemas.microsoft.com/office/2019/extlst" xmlns:r="http://schemas.openxmlformats.org/officeDocument/2006/relationships" xmlns:m="http://schemas.openxmlformats.org/officeDocument/2006/math" xmlns:v="urn:schemas-microsoft-com:vml" xmlns:wp14="http://schemas.microsoft.com/office/word/2010/wordprocessingDrawing" xmlns:wp="http://schemas.openxmlformats.org/drawingml/2006/wordprocessingDrawing" xmlns:w10="urn:schemas-microsoft-com:office:word" xmlns:w="http://schemas.openxmlformats.org/wordprocessingml/2006/main" xmlns:w14="http://schemas.microsoft.com/office/word/2010/wordml" xmlns:w15="http://schemas.microsoft.com/office/word/2012/wordml" xmlns:w16cex="http://schemas.microsoft.com/office/word/2018/wordml/cex" xmlns:w16cid="http://schemas.microsoft.com/office/word/2016/wordml/cid" xmlns:w16="http://schemas.microsoft.com/office/word/2018/wordml" xmlns:w16sdtdh="http://schemas.microsoft.com/office/word/2020/wordml/sdtdatahash" xmlns:w16se="http://schemas.microsoft.com/office/word/2015/wordml/symex" xmlns:wpg="http://schemas.microsoft.com/office/word/2010/wordprocessingGroup" xmlns:wpi="http://schemas.microsoft.com/office/word/2010/wordprocessingInk" xmlns:wne="http://schemas.microsoft.com/office/word/2006/wordml" xmlns:wps="http://schemas.microsoft.com/office/word/2010/wordprocessingShape" mc:Ignorable="w14 w15 w16se w16cid w16 w16cex w16sdtdh wp14">
+  <w:endnote w:type="separator" w:id="-1">
+    <w:p>
+      <w:r>
+        <w:separator/>
+      </w:r>
+    </w:p>
+  </w:endnote>
+  <w:endnote w:type="continuationSeparator" w:id="0">
+    <w:p>
+      <w:r>
+        <w:continuationSeparator/>
+      </w:r>
+    </w:p>
+  </w:endnote>
+</w:endnotes>
+</file>
+
+<file path=word/footer1.xml><?xml version="1.0" encoding="utf-8"?>
+<w:ftr xmlns:wpc="http://schemas.microsoft.com/office/word/2010/wordprocessingCanvas" xmlns:cx="http://schemas.microsoft.com/office/drawing/2014/chartex" xmlns:cx1="http://schemas.microsoft.com/office/drawing/2015/9/8/chartex" xmlns:cx2="http://schemas.microsoft.com/office/drawing/2015/10/21/chartex" xmlns:cx3="http://schemas.microsoft.com/office/drawing/2016/5/9/chartex" xmlns:cx4="http://schemas.microsoft.com/office/drawing/2016/5/10/chartex" xmlns:cx5="http://schemas.microsoft.com/office/drawing/2016/5/11/chartex" xmlns:cx6="http://schemas.microsoft.com/office/drawing/2016/5/12/chartex" xmlns:cx7="http://schemas.microsoft.com/office/drawing/2016/5/13/chartex" xmlns:cx8="http://schemas.microsoft.com/office/drawing/2016/5/14/chartex" xmlns:mc="http://schemas.openxmlformats.org/markup-compatibility/2006" xmlns:aink="http://schemas.microsoft.com/office/drawing/2016/ink" xmlns:am3d="http://schemas.microsoft.com/office/drawing/2017/model3d" xmlns:o="urn:schemas-microsoft-com:office:office" xmlns:oel="http://schemas.microsoft.com/office/2019/extlst" xmlns:r="http://schemas.openxmlformats.org/officeDocument/2006/relationships" xmlns:m="http://schemas.openxmlformats.org/officeDocument/2006/math" xmlns:v="urn:schemas-microsoft-com:vml" xmlns:wp14="http://schemas.microsoft.com/office/word/2010/wordprocessingDrawing" xmlns:wp="http://schemas.openxmlformats.org/drawingml/2006/wordprocessingDrawing" xmlns:w10="urn:schemas-microsoft-com:office:word" xmlns:w="http://schemas.openxmlformats.org/wordprocessingml/2006/main" xmlns:w14="http://schemas.microsoft.com/office/word/2010/wordml" xmlns:w15="http://schemas.microsoft.com/office/word/2012/wordml" xmlns:w16cex="http://schemas.microsoft.com/office/word/2018/wordml/cex" xmlns:w16cid="http://schemas.microsoft.com/office/word/2016/wordml/cid" xmlns:w16="http://schemas.microsoft.com/office/word/2018/wordml" xmlns:w16sdtdh="http://schemas.microsoft.com/office/word/2020/wordml/sdtdatahash" xmlns:w16se="http://schemas.microsoft.com/office/word/2015/wordml/symex" xmlns:wpg="http://schemas.microsoft.com/office/word/2010/wordprocessingGroup" xmlns:wpi="http://schemas.microsoft.com/office/word/2010/wordprocessingInk" xmlns:wne="http://schemas.microsoft.com/office/word/2006/wordml" xmlns:wps="http://schemas.microsoft.com/office/word/2010/wordprocessingShape" mc:Ignorable="w14 w15 w16se w16cid w16 w16cex w16sdtdh wp14">
+  <w:tbl>
+    <w:tblPr>
+      <w:tblW w:w="5000" w:type="pct"/>
+      <w:jc w:val="right"/>
+      <w:tblCellMar>
+        <w:top w:w="115" w:type="dxa"/>
+        <w:left w:w="115" w:type="dxa"/>
+        <w:bottom w:w="115" w:type="dxa"/>
+        <w:right w:w="115" w:type="dxa"/>
+      </w:tblCellMar>
+      <w:tblLook w:val="04A0" w:firstRow="1" w:lastRow="0" w:firstColumn="1" w:lastColumn="0" w:noHBand="0" w:noVBand="1"/>
+    </w:tblPr>
+    <w:tblGrid>
+      <w:gridCol w:w="8575"/>
+      <w:gridCol w:w="451"/>
+    </w:tblGrid>
+    <w:tr>
+      <w:trPr>
+        <w:jc w:val="right"/>
+      </w:trPr>
+      <w:tc>
+        <w:tcPr>
+          <w:tcW w:w="4795" w:type="dxa"/>
+          <w:vAlign w:val="center"/>
+        </w:tcPr>
+        <w:sdt>
+          <w:sdtPr>
+            <w:rPr>
+              <w:caps/>
+              <w:color w:val="000000" w:themeColor="text1"/>
+            </w:rPr>
+            <w:alias w:val="Author"/>
+            <w:tag w:val=""/>
+            <w:id w:val="1534539408"/>
+            <w:placeholder>
+              <w:docPart w:val="21F16881ECE14AEE8A8B07F6FF4DF075"/>
+            </w:placeholder>
+            <w:dataBinding w:prefixMappings="xmlns:ns0='http://purl.org/dc/elements/1.1/' xmlns:ns1='http://schemas.openxmlformats.org/package/2006/metadata/core-properties' " w:xpath="/ns1:coreProperties[1]/ns0:creator[1]" w:storeItemID="{6C3C8BC8-F283-45AE-878A-BAB7291924A1}"/>
+            <w:text/>
+          </w:sdtPr>
+          <w:sdtContent>
+            <w:p>
+              <w:pPr>
+                <w:pStyle w:val="Header"/>
+                <w:jc w:val="right"/>
+                <w:rPr>
+                  <w:caps/>
+                  <w:color w:val="000000" w:themeColor="text1"/>
+                </w:rPr>
+              </w:pPr>
+              <w:r>
+                <w:rPr>
+                  <w:caps/>
+                  <w:color w:val="000000" w:themeColor="text1"/>
+                </w:rPr>
+                <w:t>Team 5</w:t>
+              </w:r>
+            </w:p>
+          </w:sdtContent>
+        </w:sdt>
+      </w:tc>
+      <w:tc>
+        <w:tcPr>
+          <w:tcW w:w="250" w:type="pct"/>
+          <w:shd w:val="clear" w:color="auto" w:fill="ED7D31" w:themeFill="accent2"/>
+          <w:vAlign w:val="center"/>
+        </w:tcPr>
+        <w:p>
+          <w:pPr>
+            <w:pStyle w:val="Footer"/>
+            <w:jc w:val="center"/>
+            <w:rPr>
+              <w:color w:val="FFFFFF" w:themeColor="background1"/>
+            </w:rPr>
+          </w:pPr>
+          <w:r>
+            <w:rPr>
+              <w:color w:val="FFFFFF" w:themeColor="background1"/>
+            </w:rPr>
+            <w:fldChar w:fldCharType="begin"/>
+          </w:r>
+          <w:r>
+            <w:rPr>
+              <w:color w:val="FFFFFF" w:themeColor="background1"/>
+            </w:rPr>
+            <w:instrText xml:space="preserve"> PAGE   \* MERGEFORMAT </w:instrText>
+          </w:r>
+          <w:r>
+            <w:rPr>
+              <w:color w:val="FFFFFF" w:themeColor="background1"/>
+            </w:rPr>
+            <w:fldChar w:fldCharType="separate"/>
+          </w:r>
+          <w:r>
+            <w:rPr>
+              <w:noProof/>
+              <w:color w:val="FFFFFF" w:themeColor="background1"/>
+            </w:rPr>
+            <w:t>2</w:t>
+          </w:r>
+          <w:r>
+            <w:rPr>
+              <w:noProof/>
+              <w:color w:val="FFFFFF" w:themeColor="background1"/>
+            </w:rPr>
+            <w:fldChar w:fldCharType="end"/>
+          </w:r>
+        </w:p>
+      </w:tc>
+    </w:tr>
+  </w:tbl>
+  <w:p>
+    <w:pPr>
+      <w:pStyle w:val="Footer"/>
+    </w:pPr>
+  </w:p>
+</w:ftr>
+</file>
+
+<file path=word/footnotes.xml><?xml version="1.0" encoding="utf-8"?>
+<w:footnotes xmlns:wpc="http://schemas.microsoft.com/office/word/2010/wordprocessingCanvas" xmlns:cx="http://schemas.microsoft.com/office/drawing/2014/chartex" xmlns:cx1="http://schemas.microsoft.com/office/drawing/2015/9/8/chartex" xmlns:cx2="http://schemas.microsoft.com/office/drawing/2015/10/21/chartex" xmlns:cx3="http://schemas.microsoft.com/office/drawing/2016/5/9/chartex" xmlns:cx4="http://schemas.microsoft.com/office/drawing/2016/5/10/chartex" xmlns:cx5="http://schemas.microsoft.com/office/drawing/2016/5/11/chartex" xmlns:cx6="http://schemas.microsoft.com/office/drawing/2016/5/12/chartex" xmlns:cx7="http://schemas.microsoft.com/office/drawing/2016/5/13/chartex" xmlns:cx8="http://schemas.microsoft.com/office/drawing/2016/5/14/chartex" xmlns:mc="http://schemas.openxmlformats.org/markup-compatibility/2006" xmlns:aink="http://schemas.microsoft.com/office/drawing/2016/ink" xmlns:am3d="http://schemas.microsoft.com/office/drawing/2017/model3d" xmlns:o="urn:schemas-microsoft-com:office:office" xmlns:oel="http://schemas.microsoft.com/office/2019/extlst" xmlns:r="http://schemas.openxmlformats.org/officeDocument/2006/relationships" xmlns:m="http://schemas.openxmlformats.org/officeDocument/2006/math" xmlns:v="urn:schemas-microsoft-com:vml" xmlns:wp14="http://schemas.microsoft.com/office/word/2010/wordprocessingDrawing" xmlns:wp="http://schemas.openxmlformats.org/drawingml/2006/wordprocessingDrawing" xmlns:w10="urn:schemas-microsoft-com:office:word" xmlns:w="http://schemas.openxmlformats.org/wordprocessingml/2006/main" xmlns:w14="http://schemas.microsoft.com/office/word/2010/wordml" xmlns:w15="http://schemas.microsoft.com/office/word/2012/wordml" xmlns:w16cex="http://schemas.microsoft.com/office/word/2018/wordml/cex" xmlns:w16cid="http://schemas.microsoft.com/office/word/2016/wordml/cid" xmlns:w16="http://schemas.microsoft.com/office/word/2018/wordml" xmlns:w16sdtdh="http://schemas.microsoft.com/office/word/2020/wordml/sdtdatahash" xmlns:w16se="http://schemas.microsoft.com/office/word/2015/wordml/symex" xmlns:wpg="http://schemas.microsoft.com/office/word/2010/wordprocessingGroup" xmlns:wpi="http://schemas.microsoft.com/office/word/2010/wordprocessingInk" xmlns:wne="http://schemas.microsoft.com/office/word/2006/wordml" xmlns:wps="http://schemas.microsoft.com/office/word/2010/wordprocessingShape" mc:Ignorable="w14 w15 w16se w16cid w16 w16cex w16sdtdh wp14">
+  <w:footnote w:type="separator" w:id="-1">
+    <w:p>
+      <w:r>
+        <w:separator/>
+      </w:r>
+    </w:p>
+  </w:footnote>
+  <w:footnote w:type="continuationSeparator" w:id="0">
+    <w:p>
+      <w:r>
+        <w:continuationSeparator/>
+      </w:r>
+    </w:p>
+  </w:footnote>
+</w:footnotes>
+</file>
+
+<file path=word/header1.xml><?xml version="1.0" encoding="utf-8"?>
+<w:hdr xmlns:wpc="http://schemas.microsoft.com/office/word/2010/wordprocessingCanvas" xmlns:cx="http://schemas.microsoft.com/office/drawing/2014/chartex" xmlns:cx1="http://schemas.microsoft.com/office/drawing/2015/9/8/chartex" xmlns:cx2="http://schemas.microsoft.com/office/drawing/2015/10/21/chartex" xmlns:cx3="http://schemas.microsoft.com/office/drawing/2016/5/9/chartex" xmlns:cx4="http://schemas.microsoft.com/office/drawing/2016/5/10/chartex" xmlns:cx5="http://schemas.microsoft.com/office/drawing/2016/5/11/chartex" xmlns:cx6="http://schemas.microsoft.com/office/drawing/2016/5/12/chartex" xmlns:cx7="http://schemas.microsoft.com/office/drawing/2016/5/13/chartex" xmlns:cx8="http://schemas.microsoft.com/office/drawing/2016/5/14/chartex" xmlns:mc="http://schemas.openxmlformats.org/markup-compatibility/2006" xmlns:aink="http://schemas.microsoft.com/office/drawing/2016/ink" xmlns:am3d="http://schemas.microsoft.com/office/drawing/2017/model3d" xmlns:o="urn:schemas-microsoft-com:office:office" xmlns:oel="http://schemas.microsoft.com/office/2019/extlst" xmlns:r="http://schemas.openxmlformats.org/officeDocument/2006/relationships" xmlns:m="http://schemas.openxmlformats.org/officeDocument/2006/math" xmlns:v="urn:schemas-microsoft-com:vml" xmlns:wp14="http://schemas.microsoft.com/office/word/2010/wordprocessingDrawing" xmlns:wp="http://schemas.openxmlformats.org/drawingml/2006/wordprocessingDrawing" xmlns:w10="urn:schemas-microsoft-com:office:word" xmlns:w="http://schemas.openxmlformats.org/wordprocessingml/2006/main" xmlns:w14="http://schemas.microsoft.com/office/word/2010/wordml" xmlns:w15="http://schemas.microsoft.com/office/word/2012/wordml" xmlns:w16cex="http://schemas.microsoft.com/office/word/2018/wordml/cex" xmlns:w16cid="http://schemas.microsoft.com/office/word/2016/wordml/cid" xmlns:w16="http://schemas.microsoft.com/office/word/2018/wordml" xmlns:w16sdtdh="http://schemas.microsoft.com/office/word/2020/wordml/sdtdatahash" xmlns:w16se="http://schemas.microsoft.com/office/word/2015/wordml/symex" xmlns:wpg="http://schemas.microsoft.com/office/word/2010/wordprocessingGroup" xmlns:wpi="http://schemas.microsoft.com/office/word/2010/wordprocessingInk" xmlns:wne="http://schemas.microsoft.com/office/word/2006/wordml" xmlns:wps="http://schemas.microsoft.com/office/word/2010/wordprocessingShape" mc:Ignorable="w14 w15 w16se w16cid w16 w16cex w16sdtdh wp14">
+  <w:p>
+    <w:pPr>
+      <w:pStyle w:val="Header"/>
+    </w:pPr>
+    <w:r>
+      <w:rPr>
+        <w:noProof/>
+      </w:rPr>
+      <mc:AlternateContent>
+        <mc:Choice Requires="wps">
+          <w:drawing>
+            <wp:anchor distT="0" distB="0" distL="114300" distR="114300" simplePos="0" relativeHeight="251660288" behindDoc="0" locked="0" layoutInCell="0" allowOverlap="1" wp14:anchorId="5C9432C4" wp14:editId="3C6C8044">
+              <wp:simplePos x="0" y="0"/>
+              <wp:positionH relativeFrom="margin">
+                <wp:align>left</wp:align>
+              </wp:positionH>
+              <wp:positionV relativeFrom="topMargin">
+                <wp:align>center</wp:align>
+              </wp:positionV>
+              <wp:extent cx="5943600" cy="173736"/>
+              <wp:effectExtent l="0" t="0" r="0" b="635"/>
+              <wp:wrapNone/>
+              <wp:docPr id="220" name="Text Box 220"/>
+              <wp:cNvGraphicFramePr>
+                <a:graphicFrameLocks xmlns:a="http://schemas.openxmlformats.org/drawingml/2006/main"/>
+              </wp:cNvGraphicFramePr>
+              <a:graphic xmlns:a="http://schemas.openxmlformats.org/drawingml/2006/main">
+                <a:graphicData uri="http://schemas.microsoft.com/office/word/2010/wordprocessingShape">
+                  <wps:wsp>
+                    <wps:cNvSpPr txBox="1">
+                      <a:spLocks noChangeArrowheads="1"/>
+                    </wps:cNvSpPr>
+                    <wps:spPr bwMode="auto">
+                      <a:xfrm>
+                        <a:off x="0" y="0"/>
+                        <a:ext cx="5943600" cy="173736"/>
+                      </a:xfrm>
+                      <a:prstGeom prst="rect">
+                        <a:avLst/>
+                      </a:prstGeom>
+                      <a:noFill/>
+                      <a:ln>
+                        <a:noFill/>
+                      </a:ln>
+                      <a:extLst>
+                        <a:ext uri="{909E8E84-426E-40DD-AFC4-6F175D3DCCD1}">
+                          <a14:hiddenFill xmlns:a14="http://schemas.microsoft.com/office/drawing/2010/main">
+                            <a:solidFill>
+                              <a:srgbClr val="FFFFFF"/>
+                            </a:solidFill>
+                          </a14:hiddenFill>
+                        </a:ext>
+                        <a:ext uri="{91240B29-F687-4F45-9708-019B960494DF}">
+                          <a14:hiddenLine xmlns:a14="http://schemas.microsoft.com/office/drawing/2010/main" w="9525">
+                            <a:solidFill>
+                              <a:srgbClr val="000000"/>
+                            </a:solidFill>
+                            <a:miter lim="800000"/>
+                            <a:headEnd/>
+                            <a:tailEnd/>
+                          </a14:hiddenLine>
+                        </a:ext>
+                      </a:extLst>
+                    </wps:spPr>
+                    <wps:txbx>
+                      <w:txbxContent>
+                        <w:p>
+                          <w:pPr>
+                            <w:jc w:val="right"/>
+                            <w:rPr>
+                              <w:noProof/>
+                              <w:lang w:val="en-US"/>
+                            </w:rPr>
+                          </w:pPr>
+                          <w:r>
+                            <w:rPr>
+                              <w:noProof/>
+                              <w:lang w:val="en-US"/>
+                            </w:rPr>
+                            <w:t>Advances Topics in Machine Learning SoSE2022 Team Project</w:t>
+                          </w:r>
+                        </w:p>
+                      </w:txbxContent>
+                    </wps:txbx>
+                    <wps:bodyPr rot="0" vert="horz" wrap="square" lIns="91440" tIns="0" rIns="91440" bIns="0" anchor="ctr" anchorCtr="0" upright="1">
+                      <a:spAutoFit/>
+                    </wps:bodyPr>
+                  </wps:wsp>
+                </a:graphicData>
+              </a:graphic>
+              <wp14:sizeRelH relativeFrom="margin">
+                <wp14:pctWidth>100000</wp14:pctWidth>
+              </wp14:sizeRelH>
+              <wp14:sizeRelV relativeFrom="page">
+                <wp14:pctHeight>0</wp14:pctHeight>
+              </wp14:sizeRelV>
+            </wp:anchor>
+          </w:drawing>
+        </mc:Choice>
+        <mc:Fallback>
+          <w:pict>
+            <v:shapetype w14:anchorId="5C9432C4" id="_x0000_t202" coordsize="21600,21600" o:spt="202" path="m,l,21600r21600,l21600,xe">
+              <v:stroke joinstyle="miter"/>
+              <v:path gradientshapeok="t" o:connecttype="rect"/>
+            </v:shapetype>
+            <v:shape id="Text Box 220" o:spid="_x0000_s1026" type="#_x0000_t202" style="position:absolute;margin-left:0;margin-top:0;width:468pt;height:13.7pt;z-index:251660288;visibility:visible;mso-wrap-style:square;mso-width-percent:1000;mso-height-percent:0;mso-wrap-distance-left:9pt;mso-wrap-distance-top:0;mso-wrap-distance-right:9pt;mso-wrap-distance-bottom:0;mso-position-horizontal:left;mso-position-horizontal-relative:margin;mso-position-vertical:center;mso-position-vertical-relative:top-margin-area;mso-width-percent:1000;mso-height-percent:0;mso-width-relative:margin;mso-height-relative:page;v-text-anchor:middle" o:gfxdata="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" o:allowincell="f" filled="f" stroked="f">
+              <v:textbox style="mso-fit-shape-to-text:t" inset=",0,,0">
+                <w:txbxContent>
+                  <w:p>
+                    <w:pPr>
+                      <w:jc w:val="right"/>
+                      <w:rPr>
+                        <w:noProof/>
+                        <w:lang w:val="en-US"/>
+                      </w:rPr>
+                    </w:pPr>
+                    <w:r>
+                      <w:rPr>
+                        <w:noProof/>
+                        <w:lang w:val="en-US"/>
+                      </w:rPr>
+                      <w:t>Advances Topics in Machine Learning SoSE2022 Team Project</w:t>
+                    </w:r>
+                  </w:p>
+                </w:txbxContent>
+              </v:textbox>
+              <w10:wrap anchorx="margin" anchory="margin"/>
+            </v:shape>
+          </w:pict>
+        </mc:Fallback>
+      </mc:AlternateContent>
+    </w:r>
+    <w:r>
+      <w:rPr>
+        <w:noProof/>
+      </w:rPr>
+      <mc:AlternateContent>
+        <mc:Choice Requires="wps">
+          <w:drawing>
+            <wp:anchor distT="0" distB="0" distL="114300" distR="114300" simplePos="0" relativeHeight="251659264" behindDoc="0" locked="0" layoutInCell="0" allowOverlap="1" wp14:anchorId="29817C3C" wp14:editId="6787C0DE">
+              <wp:simplePos x="0" y="0"/>
+              <wp:positionH relativeFrom="page">
+                <wp:align>right</wp:align>
+              </wp:positionH>
+              <wp:positionV relativeFrom="topMargin">
+                <wp:align>center</wp:align>
+              </wp:positionV>
+              <wp:extent cx="911860" cy="170815"/>
+              <wp:effectExtent l="0" t="0" r="0" b="635"/>
+              <wp:wrapNone/>
+              <wp:docPr id="221" name="Text Box 221"/>
+              <wp:cNvGraphicFramePr>
+                <a:graphicFrameLocks xmlns:a="http://schemas.openxmlformats.org/drawingml/2006/main"/>
+              </wp:cNvGraphicFramePr>
+              <a:graphic xmlns:a="http://schemas.openxmlformats.org/drawingml/2006/main">
+                <a:graphicData uri="http://schemas.microsoft.com/office/word/2010/wordprocessingShape">
+                  <wps:wsp>
+                    <wps:cNvSpPr txBox="1">
+                      <a:spLocks noChangeArrowheads="1"/>
+                    </wps:cNvSpPr>
+                    <wps:spPr bwMode="auto">
+                      <a:xfrm>
+                        <a:off x="0" y="0"/>
+                        <a:ext cx="911860" cy="170815"/>
+                      </a:xfrm>
+                      <a:prstGeom prst="rect">
+                        <a:avLst/>
+                      </a:prstGeom>
+                      <a:solidFill>
+                        <a:schemeClr val="accent6">
+                          <a:lumMod val="60000"/>
+                          <a:lumOff val="40000"/>
+                        </a:schemeClr>
+                      </a:solidFill>
+                      <a:ln>
+                        <a:noFill/>
+                      </a:ln>
+                    </wps:spPr>
+                    <wps:txbx>
+                      <w:txbxContent>
+                        <w:p>
+                          <w:pPr>
+                            <w:rPr>
+                              <w:color w:val="FFFFFF" w:themeColor="background1"/>
+                            </w:rPr>
+                          </w:pPr>
+                          <w:r>
+                            <w:fldChar w:fldCharType="begin"/>
+                          </w:r>
+                          <w:r>
+                            <w:instrText xml:space="preserve"> PAGE   \* MERGEFORMAT </w:instrText>
+                          </w:r>
+                          <w:r>
+                            <w:fldChar w:fldCharType="separate"/>
+                          </w:r>
+                          <w:r>
+                            <w:rPr>
+                              <w:noProof/>
+                              <w:color w:val="FFFFFF" w:themeColor="background1"/>
+                            </w:rPr>
+                            <w:t>2</w:t>
+                          </w:r>
+                          <w:r>
+                            <w:rPr>
+                              <w:noProof/>
+                              <w:color w:val="FFFFFF" w:themeColor="background1"/>
+                            </w:rPr>
+                            <w:fldChar w:fldCharType="end"/>
+                          </w:r>
+                        </w:p>
+                      </w:txbxContent>
+                    </wps:txbx>
+                    <wps:bodyPr rot="0" vert="horz" wrap="square" lIns="91440" tIns="0" rIns="91440" bIns="0" anchor="ctr" anchorCtr="0" upright="1">
+                      <a:spAutoFit/>
+                    </wps:bodyPr>
+                  </wps:wsp>
+                </a:graphicData>
+              </a:graphic>
+              <wp14:sizeRelH relativeFrom="rightMargin">
+                <wp14:pctWidth>100000</wp14:pctWidth>
+              </wp14:sizeRelH>
+              <wp14:sizeRelV relativeFrom="page">
+                <wp14:pctHeight>0</wp14:pctHeight>
+              </wp14:sizeRelV>
+            </wp:anchor>
+          </w:drawing>
+        </mc:Choice>
+        <mc:Fallback>
+          <w:pict>
+            <v:shape w14:anchorId="29817C3C" id="Text Box 221" o:spid="_x0000_s1027" type="#_x0000_t202" style="position:absolute;margin-left:20.6pt;margin-top:0;width:71.8pt;height:13.45pt;z-index:251659264;visibility:visible;mso-wrap-style:square;mso-width-percent:1000;mso-height-percent:0;mso-wrap-distance-left:9pt;mso-wrap-distance-top:0;mso-wrap-distance-right:9pt;mso-wrap-distance-bottom:0;mso-position-horizontal:right;mso-position-horizontal-relative:page;mso-position-vertical:center;mso-position-vertical-relative:top-margin-area;mso-width-percent:1000;mso-height-percent:0;mso-width-relative:right-margin-area;mso-height-relative:page;v-text-anchor:middle" o:gfxdata="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" o:allowincell="f" fillcolor="#a8d08d [1945]" stroked="f">
+              <v:textbox style="mso-fit-shape-to-text:t" inset=",0,,0">
+                <w:txbxContent>
+                  <w:p>
+                    <w:pPr>
+                      <w:rPr>
+                        <w:color w:val="FFFFFF" w:themeColor="background1"/>
+                      </w:rPr>
+                    </w:pPr>
+                    <w:r>
+                      <w:fldChar w:fldCharType="begin"/>
+                    </w:r>
+                    <w:r>
+                      <w:instrText xml:space="preserve"> PAGE   \* MERGEFORMAT </w:instrText>
+                    </w:r>
+                    <w:r>
+                      <w:fldChar w:fldCharType="separate"/>
+                    </w:r>
+                    <w:r>
+                      <w:rPr>
+                        <w:noProof/>
+                        <w:color w:val="FFFFFF" w:themeColor="background1"/>
+                      </w:rPr>
+                      <w:t>2</w:t>
+                    </w:r>
+                    <w:r>
+                      <w:rPr>
+                        <w:noProof/>
+                        <w:color w:val="FFFFFF" w:themeColor="background1"/>
+                      </w:rPr>
+                      <w:fldChar w:fldCharType="end"/>
+                    </w:r>
+                  </w:p>
+                </w:txbxContent>
+              </v:textbox>
+              <w10:wrap anchorx="page" anchory="margin"/>
+            </v:shape>
+          </w:pict>
+        </mc:Fallback>
+      </mc:AlternateContent>
+    </w:r>
+  </w:p>
+</w:hdr>
 </file>
 
 <file path=word/numbering.xml><?xml version="1.0" encoding="utf-8"?>
@@ -882,7 +1423,606 @@
       <w:contextualSpacing/>
     </w:pPr>
   </w:style>
+  <w:style w:type="paragraph" w:styleId="Header">
+    <w:name w:val="header"/>
+    <w:basedOn w:val="Normal"/>
+    <w:link w:val="HeaderChar"/>
+    <w:uiPriority w:val="99"/>
+    <w:unhideWhenUsed/>
+    <w:rsid w:val="00B60147"/>
+    <w:pPr>
+      <w:tabs>
+        <w:tab w:val="center" w:pos="4513"/>
+        <w:tab w:val="right" w:pos="9026"/>
+      </w:tabs>
+    </w:pPr>
+  </w:style>
+  <w:style w:type="character" w:customStyle="1" w:styleId="HeaderChar">
+    <w:name w:val="Header Char"/>
+    <w:basedOn w:val="DefaultParagraphFont"/>
+    <w:link w:val="Header"/>
+    <w:uiPriority w:val="99"/>
+    <w:rsid w:val="00B60147"/>
+  </w:style>
+  <w:style w:type="paragraph" w:styleId="Footer">
+    <w:name w:val="footer"/>
+    <w:basedOn w:val="Normal"/>
+    <w:link w:val="FooterChar"/>
+    <w:uiPriority w:val="99"/>
+    <w:unhideWhenUsed/>
+    <w:rsid w:val="00B60147"/>
+    <w:pPr>
+      <w:tabs>
+        <w:tab w:val="center" w:pos="4513"/>
+        <w:tab w:val="right" w:pos="9026"/>
+      </w:tabs>
+    </w:pPr>
+  </w:style>
+  <w:style w:type="character" w:customStyle="1" w:styleId="FooterChar">
+    <w:name w:val="Footer Char"/>
+    <w:basedOn w:val="DefaultParagraphFont"/>
+    <w:link w:val="Footer"/>
+    <w:uiPriority w:val="99"/>
+    <w:rsid w:val="00B60147"/>
+  </w:style>
 </w:styles>
+</file>
+
+<file path=word/glossary/document.xml><?xml version="1.0" encoding="utf-8"?>
+<w:glossaryDocument xmlns:wpc="http://schemas.microsoft.com/office/word/2010/wordprocessingCanvas" xmlns:cx="http://schemas.microsoft.com/office/drawing/2014/chartex" xmlns:cx1="http://schemas.microsoft.com/office/drawing/2015/9/8/chartex" xmlns:cx2="http://schemas.microsoft.com/office/drawing/2015/10/21/chartex" xmlns:cx3="http://schemas.microsoft.com/office/drawing/2016/5/9/chartex" xmlns:cx4="http://schemas.microsoft.com/office/drawing/2016/5/10/chartex" xmlns:cx5="http://schemas.microsoft.com/office/drawing/2016/5/11/chartex" xmlns:cx6="http://schemas.microsoft.com/office/drawing/2016/5/12/chartex" xmlns:cx7="http://schemas.microsoft.com/office/drawing/2016/5/13/chartex" xmlns:cx8="http://schemas.microsoft.com/office/drawing/2016/5/14/chartex" xmlns:mc="http://schemas.openxmlformats.org/markup-compatibility/2006" xmlns:aink="http://schemas.microsoft.com/office/drawing/2016/ink" xmlns:am3d="http://schemas.microsoft.com/office/drawing/2017/model3d" xmlns:o="urn:schemas-microsoft-com:office:office" xmlns:oel="http://schemas.microsoft.com/office/2019/extlst" xmlns:r="http://schemas.openxmlformats.org/officeDocument/2006/relationships" xmlns:m="http://schemas.openxmlformats.org/officeDocument/2006/math" xmlns:v="urn:schemas-microsoft-com:vml" xmlns:wp14="http://schemas.microsoft.com/office/word/2010/wordprocessingDrawing" xmlns:wp="http://schemas.openxmlformats.org/drawingml/2006/wordprocessingDrawing" xmlns:w10="urn:schemas-microsoft-com:office:word" xmlns:w="http://schemas.openxmlformats.org/wordprocessingml/2006/main" xmlns:w14="http://schemas.microsoft.com/office/word/2010/wordml" xmlns:w15="http://schemas.microsoft.com/office/word/2012/wordml" xmlns:w16cex="http://schemas.microsoft.com/office/word/2018/wordml/cex" xmlns:w16cid="http://schemas.microsoft.com/office/word/2016/wordml/cid" xmlns:w16="http://schemas.microsoft.com/office/word/2018/wordml" xmlns:w16sdtdh="http://schemas.microsoft.com/office/word/2020/wordml/sdtdatahash" xmlns:w16se="http://schemas.microsoft.com/office/word/2015/wordml/symex" xmlns:wpg="http://schemas.microsoft.com/office/word/2010/wordprocessingGroup" xmlns:wpi="http://schemas.microsoft.com/office/word/2010/wordprocessingInk" xmlns:wne="http://schemas.microsoft.com/office/word/2006/wordml" xmlns:wps="http://schemas.microsoft.com/office/word/2010/wordprocessingShape" mc:Ignorable="w14 w15 w16se w16cid w16 w16cex w16sdtdh wp14">
+  <w:docParts>
+    <w:docPart>
+      <w:docPartPr>
+        <w:name w:val="21F16881ECE14AEE8A8B07F6FF4DF075"/>
+        <w:category>
+          <w:name w:val="General"/>
+          <w:gallery w:val="placeholder"/>
+        </w:category>
+        <w:types>
+          <w:type w:val="bbPlcHdr"/>
+        </w:types>
+        <w:behaviors>
+          <w:behavior w:val="content"/>
+        </w:behaviors>
+        <w:guid w:val="{D7051E95-A0A4-4F17-9573-183C1CD03B89}"/>
+      </w:docPartPr>
+      <w:docPartBody>
+        <w:p>
+          <w:pPr>
+            <w:pStyle w:val="21F16881ECE14AEE8A8B07F6FF4DF075"/>
+          </w:pPr>
+          <w:r>
+            <w:rPr>
+              <w:caps/>
+              <w:color w:val="FFFFFF" w:themeColor="background1"/>
+            </w:rPr>
+            <w:t>[Author Name]</w:t>
+          </w:r>
+        </w:p>
+      </w:docPartBody>
+    </w:docPart>
+  </w:docParts>
+</w:glossaryDocument>
+</file>
+
+<file path=word/glossary/fontTable.xml><?xml version="1.0" encoding="utf-8"?>
+<w:fonts xmlns:mc="http://schemas.openxmlformats.org/markup-compatibility/2006" xmlns:r="http://schemas.openxmlformats.org/officeDocument/2006/relationships" xmlns:w="http://schemas.openxmlformats.org/wordprocessingml/2006/main" xmlns:w14="http://schemas.microsoft.com/office/word/2010/wordml" xmlns:w15="http://schemas.microsoft.com/office/word/2012/wordml" xmlns:w16cex="http://schemas.microsoft.com/office/word/2018/wordml/cex" xmlns:w16cid="http://schemas.microsoft.com/office/word/2016/wordml/cid" xmlns:w16="http://schemas.microsoft.com/office/word/2018/wordml" xmlns:w16sdtdh="http://schemas.microsoft.com/office/word/2020/wordml/sdtdatahash" xmlns:w16se="http://schemas.microsoft.com/office/word/2015/wordml/symex" mc:Ignorable="w14 w15 w16se w16cid w16 w16cex w16sdtdh">
+  <w:font w:name="Times New Roman">
+    <w:panose1 w:val="02020603050405020304"/>
+    <w:charset w:val="00"/>
+    <w:family w:val="roman"/>
+    <w:pitch w:val="variable"/>
+    <w:sig w:usb0="E0002EFF" w:usb1="C000785B" w:usb2="00000009" w:usb3="00000000" w:csb0="000001FF" w:csb1="00000000"/>
+  </w:font>
+  <w:font w:name="Calibri">
+    <w:panose1 w:val="020F0502020204030204"/>
+    <w:charset w:val="00"/>
+    <w:family w:val="swiss"/>
+    <w:pitch w:val="variable"/>
+    <w:sig w:usb0="E4002EFF" w:usb1="C200247B" w:usb2="00000009" w:usb3="00000000" w:csb0="000001FF" w:csb1="00000000"/>
+  </w:font>
+  <w:font w:name="Tahoma">
+    <w:panose1 w:val="020B0604030504040204"/>
+    <w:charset w:val="00"/>
+    <w:family w:val="swiss"/>
+    <w:pitch w:val="variable"/>
+    <w:sig w:usb0="E1002EFF" w:usb1="C000605B" w:usb2="00000029" w:usb3="00000000" w:csb0="000101FF" w:csb1="00000000"/>
+  </w:font>
+  <w:font w:name="Times">
+    <w:panose1 w:val="02020603050405020304"/>
+    <w:charset w:val="00"/>
+    <w:family w:val="roman"/>
+    <w:pitch w:val="variable"/>
+    <w:sig w:usb0="E0002EFF" w:usb1="C000785B" w:usb2="00000009" w:usb3="00000000" w:csb0="000001FF" w:csb1="00000000"/>
+  </w:font>
+  <w:font w:name="Calibri Light">
+    <w:panose1 w:val="020F0302020204030204"/>
+    <w:charset w:val="00"/>
+    <w:family w:val="swiss"/>
+    <w:pitch w:val="variable"/>
+    <w:sig w:usb0="E4002EFF" w:usb1="C200247B" w:usb2="00000009" w:usb3="00000000" w:csb0="000001FF" w:csb1="00000000"/>
+  </w:font>
+</w:fonts>
+</file>
+
+<file path=word/glossary/settings.xml><?xml version="1.0" encoding="utf-8"?>
+<w:settings xmlns:mc="http://schemas.openxmlformats.org/markup-compatibility/2006" xmlns:o="urn:schemas-microsoft-com:office:office" xmlns:r="http://schemas.openxmlformats.org/officeDocument/2006/relationships" xmlns:m="http://schemas.openxmlformats.org/officeDocument/2006/math" xmlns:v="urn:schemas-microsoft-com:vml" xmlns:w10="urn:schemas-microsoft-com:office:word" xmlns:w="http://schemas.openxmlformats.org/wordprocessingml/2006/main" xmlns:w14="http://schemas.microsoft.com/office/word/2010/wordml" xmlns:w15="http://schemas.microsoft.com/office/word/2012/wordml" xmlns:w16cex="http://schemas.microsoft.com/office/word/2018/wordml/cex" xmlns:w16cid="http://schemas.microsoft.com/office/word/2016/wordml/cid" xmlns:w16="http://schemas.microsoft.com/office/word/2018/wordml" xmlns:w16sdtdh="http://schemas.microsoft.com/office/word/2020/wordml/sdtdatahash" xmlns:w16se="http://schemas.microsoft.com/office/word/2015/wordml/symex" xmlns:sl="http://schemas.openxmlformats.org/schemaLibrary/2006/main" mc:Ignorable="w14 w15 w16se w16cid w16 w16cex w16sdtdh">
+  <w:view w:val="normal"/>
+  <w:defaultTabStop w:val="720"/>
+  <w:characterSpacingControl w:val="doNotCompress"/>
+  <w:compat>
+    <w:useFELayout/>
+    <w:compatSetting w:name="compatibilityMode" w:uri="http://schemas.microsoft.com/office/word" w:val="15"/>
+    <w:compatSetting w:name="overrideTableStyleFontSizeAndJustification" w:uri="http://schemas.microsoft.com/office/word" w:val="1"/>
+    <w:compatSetting w:name="enableOpenTypeFeatures" w:uri="http://schemas.microsoft.com/office/word" w:val="1"/>
+    <w:compatSetting w:name="doNotFlipMirrorIndents" w:uri="http://schemas.microsoft.com/office/word" w:val="1"/>
+    <w:compatSetting w:name="differentiateMultirowTableHeaders" w:uri="http://schemas.microsoft.com/office/word" w:val="1"/>
+    <w:compatSetting w:name="useWord2013TrackBottomHyphenation" w:uri="http://schemas.microsoft.com/office/word" w:val="0"/>
+  </w:compat>
+  <w:rsids>
+    <w:rsidRoot w:val="000C07E5"/>
+    <w:rsid w:val="000C07E5"/>
+    <w:rsid w:val="00B15088"/>
+  </w:rsids>
+  <m:mathPr>
+    <m:mathFont m:val="Cambria Math"/>
+    <m:brkBin m:val="before"/>
+    <m:brkBinSub m:val="--"/>
+    <m:smallFrac m:val="0"/>
+    <m:dispDef/>
+    <m:lMargin m:val="0"/>
+    <m:rMargin m:val="0"/>
+    <m:defJc m:val="centerGroup"/>
+    <m:wrapIndent m:val="1440"/>
+    <m:intLim m:val="subSup"/>
+    <m:naryLim m:val="undOvr"/>
+  </m:mathPr>
+  <w:themeFontLang w:val="en-IN"/>
+  <w:clrSchemeMapping w:bg1="light1" w:t1="dark1" w:bg2="light2" w:t2="dark2" w:accent1="accent1" w:accent2="accent2" w:accent3="accent3" w:accent4="accent4" w:accent5="accent5" w:accent6="accent6" w:hyperlink="hyperlink" w:followedHyperlink="followedHyperlink"/>
+  <w:decimalSymbol w:val="."/>
+  <w:listSeparator w:val=","/>
+  <w15:chartTrackingRefBased/>
+</w:settings>
+</file>
+
+<file path=word/glossary/styles.xml><?xml version="1.0" encoding="utf-8"?>
+<w:styles xmlns:mc="http://schemas.openxmlformats.org/markup-compatibility/2006" xmlns:r="http://schemas.openxmlformats.org/officeDocument/2006/relationships" xmlns:w="http://schemas.openxmlformats.org/wordprocessingml/2006/main" xmlns:w14="http://schemas.microsoft.com/office/word/2010/wordml" xmlns:w15="http://schemas.microsoft.com/office/word/2012/wordml" xmlns:w16cex="http://schemas.microsoft.com/office/word/2018/wordml/cex" xmlns:w16cid="http://schemas.microsoft.com/office/word/2016/wordml/cid" xmlns:w16="http://schemas.microsoft.com/office/word/2018/wordml" xmlns:w16sdtdh="http://schemas.microsoft.com/office/word/2020/wordml/sdtdatahash" xmlns:w16se="http://schemas.microsoft.com/office/word/2015/wordml/symex" mc:Ignorable="w14 w15 w16se w16cid w16 w16cex w16sdtdh">
+  <w:docDefaults>
+    <w:rPrDefault>
+      <w:rPr>
+        <w:rFonts w:asciiTheme="minorHAnsi" w:eastAsiaTheme="minorEastAsia" w:hAnsiTheme="minorHAnsi" w:cstheme="minorBidi"/>
+        <w:sz w:val="22"/>
+        <w:szCs w:val="22"/>
+        <w:lang w:val="en-IN" w:eastAsia="en-IN" w:bidi="ar-SA"/>
+      </w:rPr>
+    </w:rPrDefault>
+    <w:pPrDefault>
+      <w:pPr>
+        <w:spacing w:after="160" w:line="259" w:lineRule="auto"/>
+      </w:pPr>
+    </w:pPrDefault>
+  </w:docDefaults>
+  <w:latentStyles w:defLockedState="0" w:defUIPriority="99" w:defSemiHidden="0" w:defUnhideWhenUsed="0" w:defQFormat="0" w:count="376">
+    <w:lsdException w:name="Normal" w:uiPriority="0" w:qFormat="1"/>
+    <w:lsdException w:name="heading 1" w:uiPriority="9" w:qFormat="1"/>
+    <w:lsdException w:name="heading 2" w:semiHidden="1" w:uiPriority="9" w:unhideWhenUsed="1" w:qFormat="1"/>
+    <w:lsdException w:name="heading 3" w:semiHidden="1" w:uiPriority="9" w:unhideWhenUsed="1" w:qFormat="1"/>
+    <w:lsdException w:name="heading 4" w:semiHidden="1" w:uiPriority="9" w:unhideWhenUsed="1" w:qFormat="1"/>
+    <w:lsdException w:name="heading 5" w:semiHidden="1" w:uiPriority="9" w:unhideWhenUsed="1" w:qFormat="1"/>
+    <w:lsdException w:name="heading 6" w:semiHidden="1" w:uiPriority="9" w:unhideWhenUsed="1" w:qFormat="1"/>
+    <w:lsdException w:name="heading 7" w:semiHidden="1" w:uiPriority="9" w:unhideWhenUsed="1" w:qFormat="1"/>
+    <w:lsdException w:name="heading 8" w:semiHidden="1" w:uiPriority="9" w:unhideWhenUsed="1" w:qFormat="1"/>
+    <w:lsdException w:name="heading 9" w:semiHidden="1" w:uiPriority="9" w:unhideWhenUsed="1" w:qFormat="1"/>
+    <w:lsdException w:name="index 1" w:semiHidden="1" w:unhideWhenUsed="1"/>
+    <w:lsdException w:name="index 2" w:semiHidden="1" w:unhideWhenUsed="1"/>
+    <w:lsdException w:name="index 3" w:semiHidden="1" w:unhideWhenUsed="1"/>
+    <w:lsdException w:name="index 4" w:semiHidden="1" w:unhideWhenUsed="1"/>
+    <w:lsdException w:name="index 5" w:semiHidden="1" w:unhideWhenUsed="1"/>
+    <w:lsdException w:name="index 6" w:semiHidden="1" w:unhideWhenUsed="1"/>
+    <w:lsdException w:name="index 7" w:semiHidden="1" w:unhideWhenUsed="1"/>
+    <w:lsdException w:name="index 8" w:semiHidden="1" w:unhideWhenUsed="1"/>
+    <w:lsdException w:name="index 9" w:semiHidden="1" w:unhideWhenUsed="1"/>
+    <w:lsdException w:name="toc 1" w:semiHidden="1" w:uiPriority="39" w:unhideWhenUsed="1"/>
+    <w:lsdException w:name="toc 2" w:semiHidden="1" w:uiPriority="39" w:unhideWhenUsed="1"/>
+    <w:lsdException w:name="toc 3" w:semiHidden="1" w:uiPriority="39" w:unhideWhenUsed="1"/>
+    <w:lsdException w:name="toc 4" w:semiHidden="1" w:uiPriority="39" w:unhideWhenUsed="1"/>
+    <w:lsdException w:name="toc 5" w:semiHidden="1" w:uiPriority="39" w:unhideWhenUsed="1"/>
+    <w:lsdException w:name="toc 6" w:semiHidden="1" w:uiPriority="39" w:unhideWhenUsed="1"/>
+    <w:lsdException w:name="toc 7" w:semiHidden="1" w:uiPriority="39" w:unhideWhenUsed="1"/>
+    <w:lsdException w:name="toc 8" w:semiHidden="1" w:uiPriority="39" w:unhideWhenUsed="1"/>
+    <w:lsdException w:name="toc 9" w:semiHidden="1" w:uiPriority="39" w:unhideWhenUsed="1"/>
+    <w:lsdException w:name="Normal Indent" w:semiHidden="1" w:unhideWhenUsed="1"/>
+    <w:lsdException w:name="footnote text" w:semiHidden="1" w:unhideWhenUsed="1"/>
+    <w:lsdException w:name="annotation text" w:semiHidden="1" w:unhideWhenUsed="1"/>
+    <w:lsdException w:name="header" w:semiHidden="1" w:unhideWhenUsed="1"/>
+    <w:lsdException w:name="footer" w:semiHidden="1" w:unhideWhenUsed="1"/>
+    <w:lsdException w:name="index heading" w:semiHidden="1" w:unhideWhenUsed="1"/>
+    <w:lsdException w:name="caption" w:semiHidden="1" w:uiPriority="35" w:unhideWhenUsed="1" w:qFormat="1"/>
+    <w:lsdException w:name="table of figures" w:semiHidden="1" w:unhideWhenUsed="1"/>
+    <w:lsdException w:name="envelope address" w:semiHidden="1" w:unhideWhenUsed="1"/>
+    <w:lsdException w:name="envelope return" w:semiHidden="1" w:unhideWhenUsed="1"/>
+    <w:lsdException w:name="footnote reference" w:semiHidden="1" w:unhideWhenUsed="1"/>
+    <w:lsdException w:name="annotation reference" w:semiHidden="1" w:unhideWhenUsed="1"/>
+    <w:lsdException w:name="line number" w:semiHidden="1" w:unhideWhenUsed="1"/>
+    <w:lsdException w:name="page number" w:semiHidden="1" w:unhideWhenUsed="1"/>
+    <w:lsdException w:name="endnote reference" w:semiHidden="1" w:unhideWhenUsed="1"/>
+    <w:lsdException w:name="endnote text" w:semiHidden="1" w:unhideWhenUsed="1"/>
+    <w:lsdException w:name="table of authorities" w:semiHidden="1" w:unhideWhenUsed="1"/>
+    <w:lsdException w:name="macro" w:semiHidden="1" w:unhideWhenUsed="1"/>
+    <w:lsdException w:name="toa heading" w:semiHidden="1" w:unhideWhenUsed="1"/>
+    <w:lsdException w:name="List" w:semiHidden="1" w:unhideWhenUsed="1"/>
+    <w:lsdException w:name="List Bullet" w:semiHidden="1" w:unhideWhenUsed="1"/>
+    <w:lsdException w:name="List Number" w:semiHidden="1" w:unhideWhenUsed="1"/>
+    <w:lsdException w:name="List 2" w:semiHidden="1" w:unhideWhenUsed="1"/>
+    <w:lsdException w:name="List 3" w:semiHidden="1" w:unhideWhenUsed="1"/>
+    <w:lsdException w:name="List 4" w:semiHidden="1" w:unhideWhenUsed="1"/>
+    <w:lsdException w:name="List 5" w:semiHidden="1" w:unhideWhenUsed="1"/>
+    <w:lsdException w:name="List Bullet 2" w:semiHidden="1" w:unhideWhenUsed="1"/>
+    <w:lsdException w:name="List Bullet 3" w:semiHidden="1" w:unhideWhenUsed="1"/>
+    <w:lsdException w:name="List Bullet 4" w:semiHidden="1" w:unhideWhenUsed="1"/>
+    <w:lsdException w:name="List Bullet 5" w:semiHidden="1" w:unhideWhenUsed="1"/>
+    <w:lsdException w:name="List Number 2" w:semiHidden="1" w:unhideWhenUsed="1"/>
+    <w:lsdException w:name="List Number 3" w:semiHidden="1" w:unhideWhenUsed="1"/>
+    <w:lsdException w:name="List Number 4" w:semiHidden="1" w:unhideWhenUsed="1"/>
+    <w:lsdException w:name="List Number 5" w:semiHidden="1" w:unhideWhenUsed="1"/>
+    <w:lsdException w:name="Title" w:uiPriority="10" w:qFormat="1"/>
+    <w:lsdException w:name="Closing" w:semiHidden="1" w:unhideWhenUsed="1"/>
+    <w:lsdException w:name="Signature" w:semiHidden="1" w:unhideWhenUsed="1"/>
+    <w:lsdException w:name="Default Paragraph Font" w:semiHidden="1" w:uiPriority="1" w:unhideWhenUsed="1"/>
+    <w:lsdException w:name="Body Text" w:semiHidden="1" w:unhideWhenUsed="1"/>
+    <w:lsdException w:name="Body Text Indent" w:semiHidden="1" w:unhideWhenUsed="1"/>
+    <w:lsdException w:name="List Continue" w:semiHidden="1" w:unhideWhenUsed="1"/>
+    <w:lsdException w:name="List Continue 2" w:semiHidden="1" w:unhideWhenUsed="1"/>
+    <w:lsdException w:name="List Continue 3" w:semiHidden="1" w:unhideWhenUsed="1"/>
+    <w:lsdException w:name="List Continue 4" w:semiHidden="1" w:unhideWhenUsed="1"/>
+    <w:lsdException w:name="List Continue 5" w:semiHidden="1" w:unhideWhenUsed="1"/>
+    <w:lsdException w:name="Message Header" w:semiHidden="1" w:unhideWhenUsed="1"/>
+    <w:lsdException w:name="Subtitle" w:uiPriority="11" w:qFormat="1"/>
+    <w:lsdException w:name="Salutation" w:semiHidden="1" w:unhideWhenUsed="1"/>
+    <w:lsdException w:name="Date" w:semiHidden="1" w:unhideWhenUsed="1"/>
+    <w:lsdException w:name="Body Text First Indent" w:semiHidden="1" w:unhideWhenUsed="1"/>
+    <w:lsdException w:name="Body Text First Indent 2" w:semiHidden="1" w:unhideWhenUsed="1"/>
+    <w:lsdException w:name="Note Heading" w:semiHidden="1" w:unhideWhenUsed="1"/>
+    <w:lsdException w:name="Body Text 2" w:semiHidden="1" w:unhideWhenUsed="1"/>
+    <w:lsdException w:name="Body Text 3" w:semiHidden="1" w:unhideWhenUsed="1"/>
+    <w:lsdException w:name="Body Text Indent 2" w:semiHidden="1" w:unhideWhenUsed="1"/>
+    <w:lsdException w:name="Body Text Indent 3" w:semiHidden="1" w:unhideWhenUsed="1"/>
+    <w:lsdException w:name="Block Text" w:semiHidden="1" w:unhideWhenUsed="1"/>
+    <w:lsdException w:name="Hyperlink" w:semiHidden="1" w:unhideWhenUsed="1"/>
+    <w:lsdException w:name="FollowedHyperlink" w:semiHidden="1" w:unhideWhenUsed="1"/>
+    <w:lsdException w:name="Strong" w:uiPriority="22" w:qFormat="1"/>
+    <w:lsdException w:name="Emphasis" w:uiPriority="20" w:qFormat="1"/>
+    <w:lsdException w:name="Document Map" w:semiHidden="1" w:unhideWhenUsed="1"/>
+    <w:lsdException w:name="Plain Text" w:semiHidden="1" w:unhideWhenUsed="1"/>
+    <w:lsdException w:name="E-mail Signature" w:semiHidden="1" w:unhideWhenUsed="1"/>
+    <w:lsdException w:name="HTML Top of Form" w:semiHidden="1" w:unhideWhenUsed="1"/>
+    <w:lsdException w:name="HTML Bottom of Form" w:semiHidden="1" w:unhideWhenUsed="1"/>
+    <w:lsdException w:name="Normal (Web)" w:semiHidden="1" w:unhideWhenUsed="1"/>
+    <w:lsdException w:name="HTML Acronym" w:semiHidden="1" w:unhideWhenUsed="1"/>
+    <w:lsdException w:name="HTML Address" w:semiHidden="1" w:unhideWhenUsed="1"/>
+    <w:lsdException w:name="HTML Cite" w:semiHidden="1" w:unhideWhenUsed="1"/>
+    <w:lsdException w:name="HTML Code" w:semiHidden="1" w:unhideWhenUsed="1"/>
+    <w:lsdException w:name="HTML Definition" w:semiHidden="1" w:unhideWhenUsed="1"/>
+    <w:lsdException w:name="HTML Keyboard" w:semiHidden="1" w:unhideWhenUsed="1"/>
+    <w:lsdException w:name="HTML Preformatted" w:semiHidden="1" w:unhideWhenUsed="1"/>
+    <w:lsdException w:name="HTML Sample" w:semiHidden="1" w:unhideWhenUsed="1"/>
+    <w:lsdException w:name="HTML Typewriter" w:semiHidden="1" w:unhideWhenUsed="1"/>
+    <w:lsdException w:name="HTML Variable" w:semiHidden="1" w:unhideWhenUsed="1"/>
+    <w:lsdException w:name="Normal Table" w:semiHidden="1" w:unhideWhenUsed="1"/>
+    <w:lsdException w:name="annotation subject" w:semiHidden="1" w:unhideWhenUsed="1"/>
+    <w:lsdException w:name="No List" w:semiHidden="1" w:unhideWhenUsed="1"/>
+    <w:lsdException w:name="Outline List 1" w:semiHidden="1" w:unhideWhenUsed="1"/>
+    <w:lsdException w:name="Outline List 2" w:semiHidden="1" w:unhideWhenUsed="1"/>
+    <w:lsdException w:name="Outline List 3" w:semiHidden="1" w:unhideWhenUsed="1"/>
+    <w:lsdException w:name="Table Simple 1" w:semiHidden="1" w:unhideWhenUsed="1"/>
+    <w:lsdException w:name="Table Simple 2" w:semiHidden="1" w:unhideWhenUsed="1"/>
+    <w:lsdException w:name="Table Simple 3" w:semiHidden="1" w:unhideWhenUsed="1"/>
+    <w:lsdException w:name="Table Classic 1" w:semiHidden="1" w:unhideWhenUsed="1"/>
+    <w:lsdException w:name="Table Classic 2" w:semiHidden="1" w:unhideWhenUsed="1"/>
+    <w:lsdException w:name="Table Classic 3" w:semiHidden="1" w:unhideWhenUsed="1"/>
+    <w:lsdException w:name="Table Classic 4" w:semiHidden="1" w:unhideWhenUsed="1"/>
+    <w:lsdException w:name="Table Colorful 1" w:semiHidden="1" w:unhideWhenUsed="1"/>
+    <w:lsdException w:name="Table Colorful 2" w:semiHidden="1" w:unhideWhenUsed="1"/>
+    <w:lsdException w:name="Table Colorful 3" w:semiHidden="1" w:unhideWhenUsed="1"/>
+    <w:lsdException w:name="Table Columns 1" w:semiHidden="1" w:unhideWhenUsed="1"/>
+    <w:lsdException w:name="Table Columns 2" w:semiHidden="1" w:unhideWhenUsed="1"/>
+    <w:lsdException w:name="Table Columns 3" w:semiHidden="1" w:unhideWhenUsed="1"/>
+    <w:lsdException w:name="Table Columns 4" w:semiHidden="1" w:unhideWhenUsed="1"/>
+    <w:lsdException w:name="Table Columns 5" w:semiHidden="1" w:unhideWhenUsed="1"/>
+    <w:lsdException w:name="Table Grid 1" w:semiHidden="1" w:unhideWhenUsed="1"/>
+    <w:lsdException w:name="Table Grid 2" w:semiHidden="1" w:unhideWhenUsed="1"/>
+    <w:lsdException w:name="Table Grid 3" w:semiHidden="1" w:unhideWhenUsed="1"/>
+    <w:lsdException w:name="Table Grid 4" w:semiHidden="1" w:unhideWhenUsed="1"/>
+    <w:lsdException w:name="Table Grid 5" w:semiHidden="1" w:unhideWhenUsed="1"/>
+    <w:lsdException w:name="Table Grid 6" w:semiHidden="1" w:unhideWhenUsed="1"/>
+    <w:lsdException w:name="Table Grid 7" w:semiHidden="1" w:unhideWhenUsed="1"/>
+    <w:lsdException w:name="Table Grid 8" w:semiHidden="1" w:unhideWhenUsed="1"/>
+    <w:lsdException w:name="Table List 1" w:semiHidden="1" w:unhideWhenUsed="1"/>
+    <w:lsdException w:name="Table List 2" w:semiHidden="1" w:unhideWhenUsed="1"/>
+    <w:lsdException w:name="Table List 3" w:semiHidden="1" w:unhideWhenUsed="1"/>
+    <w:lsdException w:name="Table List 4" w:semiHidden="1" w:unhideWhenUsed="1"/>
+    <w:lsdException w:name="Table List 5" w:semiHidden="1" w:unhideWhenUsed="1"/>
+    <w:lsdException w:name="Table List 6" w:semiHidden="1" w:unhideWhenUsed="1"/>
+    <w:lsdException w:name="Table List 7" w:semiHidden="1" w:unhideWhenUsed="1"/>
+    <w:lsdException w:name="Table List 8" w:semiHidden="1" w:unhideWhenUsed="1"/>
+    <w:lsdException w:name="Table 3D effects 1" w:semiHidden="1" w:unhideWhenUsed="1"/>
+    <w:lsdException w:name="Table 3D effects 2" w:semiHidden="1" w:unhideWhenUsed="1"/>
+    <w:lsdException w:name="Table 3D effects 3" w:semiHidden="1" w:unhideWhenUsed="1"/>
+    <w:lsdException w:name="Table Contemporary" w:semiHidden="1" w:unhideWhenUsed="1"/>
+    <w:lsdException w:name="Table Elegant" w:semiHidden="1" w:unhideWhenUsed="1"/>
+    <w:lsdException w:name="Table Professional" w:semiHidden="1" w:unhideWhenUsed="1"/>
+    <w:lsdException w:name="Table Subtle 1" w:semiHidden="1" w:unhideWhenUsed="1"/>
+    <w:lsdException w:name="Table Subtle 2" w:semiHidden="1" w:unhideWhenUsed="1"/>
+    <w:lsdException w:name="Table Web 1" w:semiHidden="1" w:unhideWhenUsed="1"/>
+    <w:lsdException w:name="Table Web 2" w:semiHidden="1" w:unhideWhenUsed="1"/>
+    <w:lsdException w:name="Table Web 3" w:semiHidden="1" w:unhideWhenUsed="1"/>
+    <w:lsdException w:name="Balloon Text" w:semiHidden="1" w:unhideWhenUsed="1"/>
+    <w:lsdException w:name="Table Grid" w:uiPriority="39"/>
+    <w:lsdException w:name="Table Theme" w:semiHidden="1" w:unhideWhenUsed="1"/>
+    <w:lsdException w:name="Placeholder Text" w:semiHidden="1"/>
+    <w:lsdException w:name="No Spacing" w:uiPriority="1" w:qFormat="1"/>
+    <w:lsdException w:name="Light Shading" w:uiPriority="60"/>
+    <w:lsdException w:name="Light List" w:uiPriority="61"/>
+    <w:lsdException w:name="Light Grid" w:uiPriority="62"/>
+    <w:lsdException w:name="Medium Shading 1" w:uiPriority="63"/>
+    <w:lsdException w:name="Medium Shading 2" w:uiPriority="64"/>
+    <w:lsdException w:name="Medium List 1" w:uiPriority="65"/>
+    <w:lsdException w:name="Medium List 2" w:uiPriority="66"/>
+    <w:lsdException w:name="Medium Grid 1" w:uiPriority="67"/>
+    <w:lsdException w:name="Medium Grid 2" w:uiPriority="68"/>
+    <w:lsdException w:name="Medium Grid 3" w:uiPriority="69"/>
+    <w:lsdException w:name="Dark List" w:uiPriority="70"/>
+    <w:lsdException w:name="Colorful Shading" w:uiPriority="71"/>
+    <w:lsdException w:name="Colorful List" w:uiPriority="72"/>
+    <w:lsdException w:name="Colorful Grid" w:uiPriority="73"/>
+    <w:lsdException w:name="Light Shading Accent 1" w:uiPriority="60"/>
+    <w:lsdException w:name="Light List Accent 1" w:uiPriority="61"/>
+    <w:lsdException w:name="Light Grid Accent 1" w:uiPriority="62"/>
+    <w:lsdException w:name="Medium Shading 1 Accent 1" w:uiPriority="63"/>
+    <w:lsdException w:name="Medium Shading 2 Accent 1" w:uiPriority="64"/>
+    <w:lsdException w:name="Medium List 1 Accent 1" w:uiPriority="65"/>
+    <w:lsdException w:name="Revision" w:semiHidden="1"/>
+    <w:lsdException w:name="List Paragraph" w:uiPriority="34" w:qFormat="1"/>
+    <w:lsdException w:name="Quote" w:uiPriority="29" w:qFormat="1"/>
+    <w:lsdException w:name="Intense Quote" w:uiPriority="30" w:qFormat="1"/>
+    <w:lsdException w:name="Medium List 2 Accent 1" w:uiPriority="66"/>
+    <w:lsdException w:name="Medium Grid 1 Accent 1" w:uiPriority="67"/>
+    <w:lsdException w:name="Medium Grid 2 Accent 1" w:uiPriority="68"/>
+    <w:lsdException w:name="Medium Grid 3 Accent 1" w:uiPriority="69"/>
+    <w:lsdException w:name="Dark List Accent 1" w:uiPriority="70"/>
+    <w:lsdException w:name="Colorful Shading Accent 1" w:uiPriority="71"/>
+    <w:lsdException w:name="Colorful List Accent 1" w:uiPriority="72"/>
+    <w:lsdException w:name="Colorful Grid Accent 1" w:uiPriority="73"/>
+    <w:lsdException w:name="Light Shading Accent 2" w:uiPriority="60"/>
+    <w:lsdException w:name="Light List Accent 2" w:uiPriority="61"/>
+    <w:lsdException w:name="Light Grid Accent 2" w:uiPriority="62"/>
+    <w:lsdException w:name="Medium Shading 1 Accent 2" w:uiPriority="63"/>
+    <w:lsdException w:name="Medium Shading 2 Accent 2" w:uiPriority="64"/>
+    <w:lsdException w:name="Medium List 1 Accent 2" w:uiPriority="65"/>
+    <w:lsdException w:name="Medium List 2 Accent 2" w:uiPriority="66"/>
+    <w:lsdException w:name="Medium Grid 1 Accent 2" w:uiPriority="67"/>
+    <w:lsdException w:name="Medium Grid 2 Accent 2" w:uiPriority="68"/>
+    <w:lsdException w:name="Medium Grid 3 Accent 2" w:uiPriority="69"/>
+    <w:lsdException w:name="Dark List Accent 2" w:uiPriority="70"/>
+    <w:lsdException w:name="Colorful Shading Accent 2" w:uiPriority="71"/>
+    <w:lsdException w:name="Colorful List Accent 2" w:uiPriority="72"/>
+    <w:lsdException w:name="Colorful Grid Accent 2" w:uiPriority="73"/>
+    <w:lsdException w:name="Light Shading Accent 3" w:uiPriority="60"/>
+    <w:lsdException w:name="Light List Accent 3" w:uiPriority="61"/>
+    <w:lsdException w:name="Light Grid Accent 3" w:uiPriority="62"/>
+    <w:lsdException w:name="Medium Shading 1 Accent 3" w:uiPriority="63"/>
+    <w:lsdException w:name="Medium Shading 2 Accent 3" w:uiPriority="64"/>
+    <w:lsdException w:name="Medium List 1 Accent 3" w:uiPriority="65"/>
+    <w:lsdException w:name="Medium List 2 Accent 3" w:uiPriority="66"/>
+    <w:lsdException w:name="Medium Grid 1 Accent 3" w:uiPriority="67"/>
+    <w:lsdException w:name="Medium Grid 2 Accent 3" w:uiPriority="68"/>
+    <w:lsdException w:name="Medium Grid 3 Accent 3" w:uiPriority="69"/>
+    <w:lsdException w:name="Dark List Accent 3" w:uiPriority="70"/>
+    <w:lsdException w:name="Colorful Shading Accent 3" w:uiPriority="71"/>
+    <w:lsdException w:name="Colorful List Accent 3" w:uiPriority="72"/>
+    <w:lsdException w:name="Colorful Grid Accent 3" w:uiPriority="73"/>
+    <w:lsdException w:name="Light Shading Accent 4" w:uiPriority="60"/>
+    <w:lsdException w:name="Light List Accent 4" w:uiPriority="61"/>
+    <w:lsdException w:name="Light Grid Accent 4" w:uiPriority="62"/>
+    <w:lsdException w:name="Medium Shading 1 Accent 4" w:uiPriority="63"/>
+    <w:lsdException w:name="Medium Shading 2 Accent 4" w:uiPriority="64"/>
+    <w:lsdException w:name="Medium List 1 Accent 4" w:uiPriority="65"/>
+    <w:lsdException w:name="Medium List 2 Accent 4" w:uiPriority="66"/>
+    <w:lsdException w:name="Medium Grid 1 Accent 4" w:uiPriority="67"/>
+    <w:lsdException w:name="Medium Grid 2 Accent 4" w:uiPriority="68"/>
+    <w:lsdException w:name="Medium Grid 3 Accent 4" w:uiPriority="69"/>
+    <w:lsdException w:name="Dark List Accent 4" w:uiPriority="70"/>
+    <w:lsdException w:name="Colorful Shading Accent 4" w:uiPriority="71"/>
+    <w:lsdException w:name="Colorful List Accent 4" w:uiPriority="72"/>
+    <w:lsdException w:name="Colorful Grid Accent 4" w:uiPriority="73"/>
+    <w:lsdException w:name="Light Shading Accent 5" w:uiPriority="60"/>
+    <w:lsdException w:name="Light List Accent 5" w:uiPriority="61"/>
+    <w:lsdException w:name="Light Grid Accent 5" w:uiPriority="62"/>
+    <w:lsdException w:name="Medium Shading 1 Accent 5" w:uiPriority="63"/>
+    <w:lsdException w:name="Medium Shading 2 Accent 5" w:uiPriority="64"/>
+    <w:lsdException w:name="Medium List 1 Accent 5" w:uiPriority="65"/>
+    <w:lsdException w:name="Medium List 2 Accent 5" w:uiPriority="66"/>
+    <w:lsdException w:name="Medium Grid 1 Accent 5" w:uiPriority="67"/>
+    <w:lsdException w:name="Medium Grid 2 Accent 5" w:uiPriority="68"/>
+    <w:lsdException w:name="Medium Grid 3 Accent 5" w:uiPriority="69"/>
+    <w:lsdException w:name="Dark List Accent 5" w:uiPriority="70"/>
+    <w:lsdException w:name="Colorful Shading Accent 5" w:uiPriority="71"/>
+    <w:lsdException w:name="Colorful List Accent 5" w:uiPriority="72"/>
+    <w:lsdException w:name="Colorful Grid Accent 5" w:uiPriority="73"/>
+    <w:lsdException w:name="Light Shading Accent 6" w:uiPriority="60"/>
+    <w:lsdException w:name="Light List Accent 6" w:uiPriority="61"/>
+    <w:lsdException w:name="Light Grid Accent 6" w:uiPriority="62"/>
+    <w:lsdException w:name="Medium Shading 1 Accent 6" w:uiPriority="63"/>
+    <w:lsdException w:name="Medium Shading 2 Accent 6" w:uiPriority="64"/>
+    <w:lsdException w:name="Medium List 1 Accent 6" w:uiPriority="65"/>
+    <w:lsdException w:name="Medium List 2 Accent 6" w:uiPriority="66"/>
+    <w:lsdException w:name="Medium Grid 1 Accent 6" w:uiPriority="67"/>
+    <w:lsdException w:name="Medium Grid 2 Accent 6" w:uiPriority="68"/>
+    <w:lsdException w:name="Medium Grid 3 Accent 6" w:uiPriority="69"/>
+    <w:lsdException w:name="Dark List Accent 6" w:uiPriority="70"/>
+    <w:lsdException w:name="Colorful Shading Accent 6" w:uiPriority="71"/>
+    <w:lsdException w:name="Colorful List Accent 6" w:uiPriority="72"/>
+    <w:lsdException w:name="Colorful Grid Accent 6" w:uiPriority="73"/>
+    <w:lsdException w:name="Subtle Emphasis" w:uiPriority="19" w:qFormat="1"/>
+    <w:lsdException w:name="Intense Emphasis" w:uiPriority="21" w:qFormat="1"/>
+    <w:lsdException w:name="Subtle Reference" w:uiPriority="31" w:qFormat="1"/>
+    <w:lsdException w:name="Intense Reference" w:uiPriority="32" w:qFormat="1"/>
+    <w:lsdException w:name="Book Title" w:uiPriority="33" w:qFormat="1"/>
+    <w:lsdException w:name="Bibliography" w:semiHidden="1" w:uiPriority="37" w:unhideWhenUsed="1"/>
+    <w:lsdException w:name="TOC Heading" w:semiHidden="1" w:uiPriority="39" w:unhideWhenUsed="1" w:qFormat="1"/>
+    <w:lsdException w:name="Plain Table 1" w:uiPriority="41"/>
+    <w:lsdException w:name="Plain Table 2" w:uiPriority="42"/>
+    <w:lsdException w:name="Plain Table 3" w:uiPriority="43"/>
+    <w:lsdException w:name="Plain Table 4" w:uiPriority="44"/>
+    <w:lsdException w:name="Plain Table 5" w:uiPriority="45"/>
+    <w:lsdException w:name="Grid Table Light" w:uiPriority="40"/>
+    <w:lsdException w:name="Grid Table 1 Light" w:uiPriority="46"/>
+    <w:lsdException w:name="Grid Table 2" w:uiPriority="47"/>
+    <w:lsdException w:name="Grid Table 3" w:uiPriority="48"/>
+    <w:lsdException w:name="Grid Table 4" w:uiPriority="49"/>
+    <w:lsdException w:name="Grid Table 5 Dark" w:uiPriority="50"/>
+    <w:lsdException w:name="Grid Table 6 Colorful" w:uiPriority="51"/>
+    <w:lsdException w:name="Grid Table 7 Colorful" w:uiPriority="52"/>
+    <w:lsdException w:name="Grid Table 1 Light Accent 1" w:uiPriority="46"/>
+    <w:lsdException w:name="Grid Table 2 Accent 1" w:uiPriority="47"/>
+    <w:lsdException w:name="Grid Table 3 Accent 1" w:uiPriority="48"/>
+    <w:lsdException w:name="Grid Table 4 Accent 1" w:uiPriority="49"/>
+    <w:lsdException w:name="Grid Table 5 Dark Accent 1" w:uiPriority="50"/>
+    <w:lsdException w:name="Grid Table 6 Colorful Accent 1" w:uiPriority="51"/>
+    <w:lsdException w:name="Grid Table 7 Colorful Accent 1" w:uiPriority="52"/>
+    <w:lsdException w:name="Grid Table 1 Light Accent 2" w:uiPriority="46"/>
+    <w:lsdException w:name="Grid Table 2 Accent 2" w:uiPriority="47"/>
+    <w:lsdException w:name="Grid Table 3 Accent 2" w:uiPriority="48"/>
+    <w:lsdException w:name="Grid Table 4 Accent 2" w:uiPriority="49"/>
+    <w:lsdException w:name="Grid Table 5 Dark Accent 2" w:uiPriority="50"/>
+    <w:lsdException w:name="Grid Table 6 Colorful Accent 2" w:uiPriority="51"/>
+    <w:lsdException w:name="Grid Table 7 Colorful Accent 2" w:uiPriority="52"/>
+    <w:lsdException w:name="Grid Table 1 Light Accent 3" w:uiPriority="46"/>
+    <w:lsdException w:name="Grid Table 2 Accent 3" w:uiPriority="47"/>
+    <w:lsdException w:name="Grid Table 3 Accent 3" w:uiPriority="48"/>
+    <w:lsdException w:name="Grid Table 4 Accent 3" w:uiPriority="49"/>
+    <w:lsdException w:name="Grid Table 5 Dark Accent 3" w:uiPriority="50"/>
+    <w:lsdException w:name="Grid Table 6 Colorful Accent 3" w:uiPriority="51"/>
+    <w:lsdException w:name="Grid Table 7 Colorful Accent 3" w:uiPriority="52"/>
+    <w:lsdException w:name="Grid Table 1 Light Accent 4" w:uiPriority="46"/>
+    <w:lsdException w:name="Grid Table 2 Accent 4" w:uiPriority="47"/>
+    <w:lsdException w:name="Grid Table 3 Accent 4" w:uiPriority="48"/>
+    <w:lsdException w:name="Grid Table 4 Accent 4" w:uiPriority="49"/>
+    <w:lsdException w:name="Grid Table 5 Dark Accent 4" w:uiPriority="50"/>
+    <w:lsdException w:name="Grid Table 6 Colorful Accent 4" w:uiPriority="51"/>
+    <w:lsdException w:name="Grid Table 7 Colorful Accent 4" w:uiPriority="52"/>
+    <w:lsdException w:name="Grid Table 1 Light Accent 5" w:uiPriority="46"/>
+    <w:lsdException w:name="Grid Table 2 Accent 5" w:uiPriority="47"/>
+    <w:lsdException w:name="Grid Table 3 Accent 5" w:uiPriority="48"/>
+    <w:lsdException w:name="Grid Table 4 Accent 5" w:uiPriority="49"/>
+    <w:lsdException w:name="Grid Table 5 Dark Accent 5" w:uiPriority="50"/>
+    <w:lsdException w:name="Grid Table 6 Colorful Accent 5" w:uiPriority="51"/>
+    <w:lsdException w:name="Grid Table 7 Colorful Accent 5" w:uiPriority="52"/>
+    <w:lsdException w:name="Grid Table 1 Light Accent 6" w:uiPriority="46"/>
+    <w:lsdException w:name="Grid Table 2 Accent 6" w:uiPriority="47"/>
+    <w:lsdException w:name="Grid Table 3 Accent 6" w:uiPriority="48"/>
+    <w:lsdException w:name="Grid Table 4 Accent 6" w:uiPriority="49"/>
+    <w:lsdException w:name="Grid Table 5 Dark Accent 6" w:uiPriority="50"/>
+    <w:lsdException w:name="Grid Table 6 Colorful Accent 6" w:uiPriority="51"/>
+    <w:lsdException w:name="Grid Table 7 Colorful Accent 6" w:uiPriority="52"/>
+    <w:lsdException w:name="List Table 1 Light" w:uiPriority="46"/>
+    <w:lsdException w:name="List Table 2" w:uiPriority="47"/>
+    <w:lsdException w:name="List Table 3" w:uiPriority="48"/>
+    <w:lsdException w:name="List Table 4" w:uiPriority="49"/>
+    <w:lsdException w:name="List Table 5 Dark" w:uiPriority="50"/>
+    <w:lsdException w:name="List Table 6 Colorful" w:uiPriority="51"/>
+    <w:lsdException w:name="List Table 7 Colorful" w:uiPriority="52"/>
+    <w:lsdException w:name="List Table 1 Light Accent 1" w:uiPriority="46"/>
+    <w:lsdException w:name="List Table 2 Accent 1" w:uiPriority="47"/>
+    <w:lsdException w:name="List Table 3 Accent 1" w:uiPriority="48"/>
+    <w:lsdException w:name="List Table 4 Accent 1" w:uiPriority="49"/>
+    <w:lsdException w:name="List Table 5 Dark Accent 1" w:uiPriority="50"/>
+    <w:lsdException w:name="List Table 6 Colorful Accent 1" w:uiPriority="51"/>
+    <w:lsdException w:name="List Table 7 Colorful Accent 1" w:uiPriority="52"/>
+    <w:lsdException w:name="List Table 1 Light Accent 2" w:uiPriority="46"/>
+    <w:lsdException w:name="List Table 2 Accent 2" w:uiPriority="47"/>
+    <w:lsdException w:name="List Table 3 Accent 2" w:uiPriority="48"/>
+    <w:lsdException w:name="List Table 4 Accent 2" w:uiPriority="49"/>
+    <w:lsdException w:name="List Table 5 Dark Accent 2" w:uiPriority="50"/>
+    <w:lsdException w:name="List Table 6 Colorful Accent 2" w:uiPriority="51"/>
+    <w:lsdException w:name="List Table 7 Colorful Accent 2" w:uiPriority="52"/>
+    <w:lsdException w:name="List Table 1 Light Accent 3" w:uiPriority="46"/>
+    <w:lsdException w:name="List Table 2 Accent 3" w:uiPriority="47"/>
+    <w:lsdException w:name="List Table 3 Accent 3" w:uiPriority="48"/>
+    <w:lsdException w:name="List Table 4 Accent 3" w:uiPriority="49"/>
+    <w:lsdException w:name="List Table 5 Dark Accent 3" w:uiPriority="50"/>
+    <w:lsdException w:name="List Table 6 Colorful Accent 3" w:uiPriority="51"/>
+    <w:lsdException w:name="List Table 7 Colorful Accent 3" w:uiPriority="52"/>
+    <w:lsdException w:name="List Table 1 Light Accent 4" w:uiPriority="46"/>
+    <w:lsdException w:name="List Table 2 Accent 4" w:uiPriority="47"/>
+    <w:lsdException w:name="List Table 3 Accent 4" w:uiPriority="48"/>
+    <w:lsdException w:name="List Table 4 Accent 4" w:uiPriority="49"/>
+    <w:lsdException w:name="List Table 5 Dark Accent 4" w:uiPriority="50"/>
+    <w:lsdException w:name="List Table 6 Colorful Accent 4" w:uiPriority="51"/>
+    <w:lsdException w:name="List Table 7 Colorful Accent 4" w:uiPriority="52"/>
+    <w:lsdException w:name="List Table 1 Light Accent 5" w:uiPriority="46"/>
+    <w:lsdException w:name="List Table 2 Accent 5" w:uiPriority="47"/>
+    <w:lsdException w:name="List Table 3 Accent 5" w:uiPriority="48"/>
+    <w:lsdException w:name="List Table 4 Accent 5" w:uiPriority="49"/>
+    <w:lsdException w:name="List Table 5 Dark Accent 5" w:uiPriority="50"/>
+    <w:lsdException w:name="List Table 6 Colorful Accent 5" w:uiPriority="51"/>
+    <w:lsdException w:name="List Table 7 Colorful Accent 5" w:uiPriority="52"/>
+    <w:lsdException w:name="List Table 1 Light Accent 6" w:uiPriority="46"/>
+    <w:lsdException w:name="List Table 2 Accent 6" w:uiPriority="47"/>
+    <w:lsdException w:name="List Table 3 Accent 6" w:uiPriority="48"/>
+    <w:lsdException w:name="List Table 4 Accent 6" w:uiPriority="49"/>
+    <w:lsdException w:name="List Table 5 Dark Accent 6" w:uiPriority="50"/>
+    <w:lsdException w:name="List Table 6 Colorful Accent 6" w:uiPriority="51"/>
+    <w:lsdException w:name="List Table 7 Colorful Accent 6" w:uiPriority="52"/>
+    <w:lsdException w:name="Mention" w:semiHidden="1" w:unhideWhenUsed="1"/>
+    <w:lsdException w:name="Smart Hyperlink" w:semiHidden="1" w:unhideWhenUsed="1"/>
+    <w:lsdException w:name="Hashtag" w:semiHidden="1" w:unhideWhenUsed="1"/>
+    <w:lsdException w:name="Unresolved Mention" w:semiHidden="1" w:unhideWhenUsed="1"/>
+    <w:lsdException w:name="Smart Link" w:semiHidden="1" w:unhideWhenUsed="1"/>
+  </w:latentStyles>
+  <w:style w:type="paragraph" w:default="1" w:styleId="Normal">
+    <w:name w:val="Normal"/>
+    <w:qFormat/>
+  </w:style>
+  <w:style w:type="character" w:default="1" w:styleId="DefaultParagraphFont">
+    <w:name w:val="Default Paragraph Font"/>
+    <w:uiPriority w:val="1"/>
+    <w:semiHidden/>
+    <w:unhideWhenUsed/>
+  </w:style>
+  <w:style w:type="table" w:default="1" w:styleId="TableNormal">
+    <w:name w:val="Normal Table"/>
+    <w:uiPriority w:val="99"/>
+    <w:semiHidden/>
+    <w:unhideWhenUsed/>
+    <w:tblPr>
+      <w:tblInd w:w="0" w:type="dxa"/>
+      <w:tblCellMar>
+        <w:top w:w="0" w:type="dxa"/>
+        <w:left w:w="108" w:type="dxa"/>
+        <w:bottom w:w="0" w:type="dxa"/>
+        <w:right w:w="108" w:type="dxa"/>
+      </w:tblCellMar>
+    </w:tblPr>
+  </w:style>
+  <w:style w:type="numbering" w:default="1" w:styleId="NoList">
+    <w:name w:val="No List"/>
+    <w:uiPriority w:val="99"/>
+    <w:semiHidden/>
+    <w:unhideWhenUsed/>
+  </w:style>
+  <w:style w:type="paragraph" w:customStyle="1" w:styleId="21F16881ECE14AEE8A8B07F6FF4DF075">
+    <w:name w:val="21F16881ECE14AEE8A8B07F6FF4DF075"/>
+    <w:rsid w:val="000C07E5"/>
+  </w:style>
+</w:styles>
+</file>
+
+<file path=word/glossary/webSettings.xml><?xml version="1.0" encoding="utf-8"?>
+<w:webSettings xmlns:mc="http://schemas.openxmlformats.org/markup-compatibility/2006" xmlns:r="http://schemas.openxmlformats.org/officeDocument/2006/relationships" xmlns:w="http://schemas.openxmlformats.org/wordprocessingml/2006/main" xmlns:w14="http://schemas.microsoft.com/office/word/2010/wordml" xmlns:w15="http://schemas.microsoft.com/office/word/2012/wordml" xmlns:w16cex="http://schemas.microsoft.com/office/word/2018/wordml/cex" xmlns:w16cid="http://schemas.microsoft.com/office/word/2016/wordml/cid" xmlns:w16="http://schemas.microsoft.com/office/word/2018/wordml" xmlns:w16sdtdh="http://schemas.microsoft.com/office/word/2020/wordml/sdtdatahash" xmlns:w16se="http://schemas.microsoft.com/office/word/2015/wordml/symex" mc:Ignorable="w14 w15 w16se w16cid w16 w16cex w16sdtdh">
+  <w:optimizeForBrowser/>
+  <w:allowPNG/>
+</w:webSettings>
 </file>
 
 <file path=word/theme/theme1.xml><?xml version="1.0" encoding="utf-8"?>

</xml_diff>